<commit_message>
- Added api : api/message/seen
</commit_message>
<xml_diff>
--- a/002 - DOCUMENT/API Documentation/Olives/Notification/api_endpoints_message.docx
+++ b/002 - DOCUMENT/API Documentation/Olives/Notification/api_endpoints_message.docx
@@ -5118,16 +5118,7 @@
                 <w:sz w:val="20"/>
                 <w:szCs w:val="20"/>
               </w:rPr>
-              <w:t>Reques parameters are invalid</w:t>
-            </w:r>
-            <w:r>
-              <w:rPr>
-                <w:rFonts w:ascii="Times New Roman" w:hAnsi="Times New Roman" w:cs="Times New Roman"/>
-                <w:color w:val="000000" w:themeColor="text1"/>
-                <w:sz w:val="20"/>
-                <w:szCs w:val="20"/>
-              </w:rPr>
-              <w:t>.</w:t>
+              <w:t>Reques parameters are invalid.</w:t>
             </w:r>
           </w:p>
         </w:tc>
@@ -6823,8 +6814,6 @@
           <w:szCs w:val="28"/>
         </w:rPr>
       </w:pPr>
-      <w:bookmarkStart w:id="0" w:name="_GoBack"/>
-      <w:bookmarkEnd w:id="0"/>
     </w:p>
     <w:p>
       <w:pPr>
@@ -9985,16 +9974,7 @@
                 <w:sz w:val="20"/>
                 <w:szCs w:val="20"/>
               </w:rPr>
-              <w:t>Request parameters are invalid</w:t>
-            </w:r>
-            <w:r>
-              <w:rPr>
-                <w:rFonts w:ascii="Times New Roman" w:hAnsi="Times New Roman" w:cs="Times New Roman"/>
-                <w:color w:val="000000" w:themeColor="text1"/>
-                <w:sz w:val="20"/>
-                <w:szCs w:val="20"/>
-              </w:rPr>
-              <w:t>.</w:t>
+              <w:t>Request parameters are invalid.</w:t>
             </w:r>
           </w:p>
         </w:tc>
@@ -10116,18 +10096,7 @@
                 <w:highlight w:val="white"/>
                 <w:lang w:val="vi-VN"/>
               </w:rPr>
-              <w:t>"</w:t>
-            </w:r>
-            <w:r>
-              <w:rPr>
-                <w:rFonts w:ascii="Consolas" w:hAnsi="Consolas" w:cs="Consolas"/>
-                <w:color w:val="A31515"/>
-                <w:sz w:val="19"/>
-                <w:szCs w:val="19"/>
-                <w:highlight w:val="white"/>
-                <w:lang w:val="vi-VN"/>
-              </w:rPr>
-              <w:t>"</w:t>
+              <w:t>""</w:t>
             </w:r>
             <w:r>
               <w:rPr>
@@ -11134,6 +11103,2558 @@
     <w:p/>
     <w:p/>
     <w:p/>
+    <w:p>
+      <w:pPr>
+        <w:pStyle w:val="ListParagraph"/>
+        <w:numPr>
+          <w:ilvl w:val="0"/>
+          <w:numId w:val="2"/>
+        </w:numPr>
+        <w:outlineLvl w:val="0"/>
+        <w:rPr>
+          <w:rFonts w:ascii="Times New Roman" w:hAnsi="Times New Roman" w:cs="Times New Roman"/>
+          <w:b/>
+          <w:color w:val="000000" w:themeColor="text1"/>
+          <w:sz w:val="28"/>
+          <w:szCs w:val="28"/>
+        </w:rPr>
+      </w:pPr>
+      <w:r>
+        <w:rPr>
+          <w:rFonts w:ascii="Times New Roman" w:hAnsi="Times New Roman" w:cs="Times New Roman"/>
+          <w:b/>
+          <w:color w:val="000000" w:themeColor="text1"/>
+          <w:sz w:val="28"/>
+          <w:szCs w:val="28"/>
+        </w:rPr>
+        <w:t>Make messages be seen</w:t>
+      </w:r>
+    </w:p>
+    <w:p>
+      <w:pPr>
+        <w:pStyle w:val="ListParagraph"/>
+        <w:numPr>
+          <w:ilvl w:val="1"/>
+          <w:numId w:val="2"/>
+        </w:numPr>
+        <w:outlineLvl w:val="1"/>
+        <w:rPr>
+          <w:rFonts w:ascii="Times New Roman" w:hAnsi="Times New Roman" w:cs="Times New Roman"/>
+          <w:color w:val="000000" w:themeColor="text1"/>
+          <w:sz w:val="28"/>
+          <w:szCs w:val="28"/>
+        </w:rPr>
+      </w:pPr>
+      <w:r>
+        <w:rPr>
+          <w:rFonts w:ascii="Times New Roman" w:hAnsi="Times New Roman" w:cs="Times New Roman"/>
+          <w:color w:val="000000" w:themeColor="text1"/>
+          <w:sz w:val="20"/>
+          <w:szCs w:val="20"/>
+        </w:rPr>
+        <w:t>Request</w:t>
+      </w:r>
+    </w:p>
+    <w:tbl>
+      <w:tblPr>
+        <w:tblW w:w="10915" w:type="dxa"/>
+        <w:tblInd w:w="-572" w:type="dxa"/>
+        <w:tblBorders>
+          <w:top w:val="single" w:sz="4" w:space="0" w:color="auto"/>
+          <w:left w:val="single" w:sz="4" w:space="0" w:color="auto"/>
+          <w:bottom w:val="single" w:sz="4" w:space="0" w:color="auto"/>
+          <w:right w:val="single" w:sz="4" w:space="0" w:color="auto"/>
+          <w:insideH w:val="single" w:sz="4" w:space="0" w:color="auto"/>
+          <w:insideV w:val="single" w:sz="4" w:space="0" w:color="auto"/>
+        </w:tblBorders>
+        <w:tblLayout w:type="fixed"/>
+        <w:tblLook w:val="04A0" w:firstRow="1" w:lastRow="0" w:firstColumn="1" w:lastColumn="0" w:noHBand="0" w:noVBand="1"/>
+      </w:tblPr>
+      <w:tblGrid>
+        <w:gridCol w:w="1701"/>
+        <w:gridCol w:w="1276"/>
+        <w:gridCol w:w="1134"/>
+        <w:gridCol w:w="6804"/>
+      </w:tblGrid>
+      <w:tr>
+        <w:tc>
+          <w:tcPr>
+            <w:tcW w:w="1701" w:type="dxa"/>
+            <w:shd w:val="clear" w:color="auto" w:fill="9CC2E5"/>
+          </w:tcPr>
+          <w:p>
+            <w:pPr>
+              <w:jc w:val="center"/>
+              <w:rPr>
+                <w:rFonts w:ascii="Times New Roman" w:hAnsi="Times New Roman" w:cs="Times New Roman"/>
+                <w:b/>
+                <w:color w:val="000000" w:themeColor="text1"/>
+                <w:sz w:val="20"/>
+                <w:szCs w:val="20"/>
+              </w:rPr>
+            </w:pPr>
+            <w:r>
+              <w:rPr>
+                <w:rFonts w:ascii="Times New Roman" w:hAnsi="Times New Roman" w:cs="Times New Roman"/>
+                <w:b/>
+                <w:color w:val="000000" w:themeColor="text1"/>
+                <w:sz w:val="20"/>
+                <w:szCs w:val="20"/>
+              </w:rPr>
+              <w:t>Method</w:t>
+            </w:r>
+          </w:p>
+        </w:tc>
+        <w:tc>
+          <w:tcPr>
+            <w:tcW w:w="9214" w:type="dxa"/>
+            <w:gridSpan w:val="3"/>
+            <w:shd w:val="clear" w:color="auto" w:fill="9CC2E5"/>
+          </w:tcPr>
+          <w:p>
+            <w:pPr>
+              <w:pStyle w:val="ListParagraph"/>
+              <w:ind w:left="0"/>
+              <w:jc w:val="center"/>
+              <w:rPr>
+                <w:rFonts w:ascii="Times New Roman" w:hAnsi="Times New Roman" w:cs="Times New Roman"/>
+                <w:b/>
+                <w:color w:val="000000" w:themeColor="text1"/>
+                <w:sz w:val="20"/>
+                <w:szCs w:val="20"/>
+              </w:rPr>
+            </w:pPr>
+            <w:r>
+              <w:rPr>
+                <w:rFonts w:ascii="Times New Roman" w:hAnsi="Times New Roman" w:cs="Times New Roman"/>
+                <w:b/>
+                <w:color w:val="000000" w:themeColor="text1"/>
+                <w:sz w:val="20"/>
+                <w:szCs w:val="20"/>
+              </w:rPr>
+              <w:t>Url</w:t>
+            </w:r>
+          </w:p>
+        </w:tc>
+      </w:tr>
+      <w:tr>
+        <w:tc>
+          <w:tcPr>
+            <w:tcW w:w="1701" w:type="dxa"/>
+            <w:shd w:val="clear" w:color="auto" w:fill="auto"/>
+          </w:tcPr>
+          <w:p>
+            <w:pPr>
+              <w:pStyle w:val="ListParagraph"/>
+              <w:ind w:left="0"/>
+              <w:jc w:val="center"/>
+              <w:rPr>
+                <w:rFonts w:ascii="Times New Roman" w:hAnsi="Times New Roman" w:cs="Times New Roman"/>
+                <w:b/>
+                <w:color w:val="000000" w:themeColor="text1"/>
+                <w:sz w:val="20"/>
+                <w:szCs w:val="20"/>
+              </w:rPr>
+            </w:pPr>
+            <w:r>
+              <w:rPr>
+                <w:rFonts w:ascii="Times New Roman" w:hAnsi="Times New Roman" w:cs="Times New Roman"/>
+                <w:b/>
+                <w:color w:val="000000" w:themeColor="text1"/>
+                <w:sz w:val="20"/>
+                <w:szCs w:val="20"/>
+              </w:rPr>
+              <w:t>POST</w:t>
+            </w:r>
+          </w:p>
+        </w:tc>
+        <w:tc>
+          <w:tcPr>
+            <w:tcW w:w="9214" w:type="dxa"/>
+            <w:gridSpan w:val="3"/>
+            <w:shd w:val="clear" w:color="auto" w:fill="auto"/>
+          </w:tcPr>
+          <w:p>
+            <w:pPr>
+              <w:pStyle w:val="ListParagraph"/>
+              <w:ind w:left="0"/>
+              <w:rPr>
+                <w:rFonts w:ascii="Times New Roman" w:hAnsi="Times New Roman" w:cs="Times New Roman"/>
+                <w:color w:val="000000" w:themeColor="text1"/>
+                <w:sz w:val="20"/>
+                <w:szCs w:val="20"/>
+              </w:rPr>
+            </w:pPr>
+            <w:r>
+              <w:rPr>
+                <w:rFonts w:ascii="Consolas" w:hAnsi="Consolas" w:cs="Consolas"/>
+                <w:color w:val="A31515"/>
+                <w:sz w:val="19"/>
+                <w:szCs w:val="19"/>
+                <w:highlight w:val="white"/>
+              </w:rPr>
+              <w:t>api/</w:t>
+            </w:r>
+            <w:r>
+              <w:rPr>
+                <w:rFonts w:ascii="Consolas" w:hAnsi="Consolas" w:cs="Consolas"/>
+                <w:color w:val="A31515"/>
+                <w:sz w:val="19"/>
+                <w:szCs w:val="19"/>
+              </w:rPr>
+              <w:t>message/seen</w:t>
+            </w:r>
+            <w:bookmarkStart w:id="0" w:name="_GoBack"/>
+            <w:bookmarkEnd w:id="0"/>
+          </w:p>
+        </w:tc>
+      </w:tr>
+      <w:tr>
+        <w:tc>
+          <w:tcPr>
+            <w:tcW w:w="1701" w:type="dxa"/>
+            <w:shd w:val="clear" w:color="auto" w:fill="9CC2E5"/>
+          </w:tcPr>
+          <w:p>
+            <w:pPr>
+              <w:pStyle w:val="ListParagraph"/>
+              <w:ind w:left="0"/>
+              <w:jc w:val="center"/>
+              <w:rPr>
+                <w:rFonts w:ascii="Times New Roman" w:hAnsi="Times New Roman" w:cs="Times New Roman"/>
+                <w:color w:val="000000" w:themeColor="text1"/>
+                <w:sz w:val="20"/>
+                <w:szCs w:val="20"/>
+              </w:rPr>
+            </w:pPr>
+            <w:r>
+              <w:rPr>
+                <w:rFonts w:ascii="Times New Roman" w:hAnsi="Times New Roman" w:cs="Times New Roman"/>
+                <w:color w:val="000000" w:themeColor="text1"/>
+                <w:sz w:val="20"/>
+                <w:szCs w:val="20"/>
+              </w:rPr>
+              <w:t>Type</w:t>
+            </w:r>
+          </w:p>
+        </w:tc>
+        <w:tc>
+          <w:tcPr>
+            <w:tcW w:w="1276" w:type="dxa"/>
+            <w:shd w:val="clear" w:color="auto" w:fill="9CC2E5"/>
+          </w:tcPr>
+          <w:p>
+            <w:pPr>
+              <w:pStyle w:val="ListParagraph"/>
+              <w:ind w:left="0"/>
+              <w:jc w:val="center"/>
+              <w:rPr>
+                <w:rFonts w:ascii="Times New Roman" w:hAnsi="Times New Roman" w:cs="Times New Roman"/>
+                <w:color w:val="000000" w:themeColor="text1"/>
+                <w:sz w:val="20"/>
+                <w:szCs w:val="20"/>
+              </w:rPr>
+            </w:pPr>
+            <w:r>
+              <w:rPr>
+                <w:rFonts w:ascii="Times New Roman" w:hAnsi="Times New Roman" w:cs="Times New Roman"/>
+                <w:color w:val="000000" w:themeColor="text1"/>
+                <w:sz w:val="20"/>
+                <w:szCs w:val="20"/>
+              </w:rPr>
+              <w:t>Params</w:t>
+            </w:r>
+          </w:p>
+        </w:tc>
+        <w:tc>
+          <w:tcPr>
+            <w:tcW w:w="1134" w:type="dxa"/>
+            <w:shd w:val="clear" w:color="auto" w:fill="9CC2E5"/>
+          </w:tcPr>
+          <w:p>
+            <w:pPr>
+              <w:pStyle w:val="ListParagraph"/>
+              <w:ind w:left="0"/>
+              <w:jc w:val="center"/>
+              <w:rPr>
+                <w:rFonts w:ascii="Times New Roman" w:hAnsi="Times New Roman" w:cs="Times New Roman"/>
+                <w:color w:val="000000" w:themeColor="text1"/>
+                <w:sz w:val="20"/>
+                <w:szCs w:val="20"/>
+              </w:rPr>
+            </w:pPr>
+            <w:r>
+              <w:rPr>
+                <w:rFonts w:ascii="Times New Roman" w:hAnsi="Times New Roman" w:cs="Times New Roman"/>
+                <w:color w:val="000000" w:themeColor="text1"/>
+                <w:sz w:val="20"/>
+                <w:szCs w:val="20"/>
+              </w:rPr>
+              <w:t>Values</w:t>
+            </w:r>
+          </w:p>
+        </w:tc>
+        <w:tc>
+          <w:tcPr>
+            <w:tcW w:w="6804" w:type="dxa"/>
+            <w:shd w:val="clear" w:color="auto" w:fill="9CC2E5"/>
+          </w:tcPr>
+          <w:p>
+            <w:pPr>
+              <w:pStyle w:val="ListParagraph"/>
+              <w:ind w:left="0"/>
+              <w:jc w:val="center"/>
+              <w:rPr>
+                <w:rFonts w:ascii="Times New Roman" w:hAnsi="Times New Roman" w:cs="Times New Roman"/>
+                <w:color w:val="000000" w:themeColor="text1"/>
+                <w:sz w:val="20"/>
+                <w:szCs w:val="20"/>
+              </w:rPr>
+            </w:pPr>
+            <w:r>
+              <w:rPr>
+                <w:rFonts w:ascii="Times New Roman" w:hAnsi="Times New Roman" w:cs="Times New Roman"/>
+                <w:color w:val="000000" w:themeColor="text1"/>
+                <w:sz w:val="20"/>
+                <w:szCs w:val="20"/>
+              </w:rPr>
+              <w:t>Description</w:t>
+            </w:r>
+          </w:p>
+        </w:tc>
+      </w:tr>
+      <w:tr>
+        <w:tc>
+          <w:tcPr>
+            <w:tcW w:w="1701" w:type="dxa"/>
+            <w:shd w:val="clear" w:color="auto" w:fill="auto"/>
+            <w:vAlign w:val="center"/>
+          </w:tcPr>
+          <w:p>
+            <w:pPr>
+              <w:pStyle w:val="ListParagraph"/>
+              <w:ind w:left="0"/>
+              <w:jc w:val="center"/>
+              <w:rPr>
+                <w:rFonts w:ascii="Times New Roman" w:hAnsi="Times New Roman" w:cs="Times New Roman"/>
+                <w:color w:val="000000" w:themeColor="text1"/>
+                <w:sz w:val="20"/>
+                <w:szCs w:val="20"/>
+              </w:rPr>
+            </w:pPr>
+            <w:r>
+              <w:rPr>
+                <w:rFonts w:ascii="Times New Roman" w:hAnsi="Times New Roman" w:cs="Times New Roman"/>
+                <w:color w:val="000000" w:themeColor="text1"/>
+                <w:sz w:val="20"/>
+                <w:szCs w:val="20"/>
+              </w:rPr>
+              <w:t>HEADER</w:t>
+            </w:r>
+          </w:p>
+        </w:tc>
+        <w:tc>
+          <w:tcPr>
+            <w:tcW w:w="1276" w:type="dxa"/>
+            <w:shd w:val="clear" w:color="auto" w:fill="auto"/>
+            <w:vAlign w:val="center"/>
+          </w:tcPr>
+          <w:p>
+            <w:pPr>
+              <w:pStyle w:val="ListParagraph"/>
+              <w:ind w:left="0"/>
+              <w:rPr>
+                <w:rFonts w:ascii="Times New Roman" w:hAnsi="Times New Roman" w:cs="Times New Roman"/>
+                <w:b/>
+                <w:color w:val="000000" w:themeColor="text1"/>
+                <w:sz w:val="20"/>
+                <w:szCs w:val="20"/>
+              </w:rPr>
+            </w:pPr>
+            <w:r>
+              <w:rPr>
+                <w:rFonts w:ascii="Times New Roman" w:hAnsi="Times New Roman" w:cs="Times New Roman"/>
+                <w:b/>
+                <w:color w:val="000000" w:themeColor="text1"/>
+                <w:sz w:val="20"/>
+                <w:szCs w:val="20"/>
+              </w:rPr>
+              <w:t>Email</w:t>
+            </w:r>
+          </w:p>
+        </w:tc>
+        <w:tc>
+          <w:tcPr>
+            <w:tcW w:w="1134" w:type="dxa"/>
+            <w:shd w:val="clear" w:color="auto" w:fill="auto"/>
+            <w:vAlign w:val="center"/>
+          </w:tcPr>
+          <w:p>
+            <w:pPr>
+              <w:pStyle w:val="ListParagraph"/>
+              <w:ind w:left="0"/>
+              <w:jc w:val="center"/>
+              <w:rPr>
+                <w:rFonts w:ascii="Times New Roman" w:hAnsi="Times New Roman" w:cs="Times New Roman"/>
+                <w:color w:val="000000" w:themeColor="text1"/>
+                <w:sz w:val="20"/>
+                <w:szCs w:val="20"/>
+              </w:rPr>
+            </w:pPr>
+            <w:r>
+              <w:rPr>
+                <w:rFonts w:ascii="Times New Roman" w:hAnsi="Times New Roman" w:cs="Times New Roman"/>
+                <w:color w:val="000000" w:themeColor="text1"/>
+                <w:sz w:val="20"/>
+                <w:szCs w:val="20"/>
+              </w:rPr>
+              <w:t>string</w:t>
+            </w:r>
+          </w:p>
+        </w:tc>
+        <w:tc>
+          <w:tcPr>
+            <w:tcW w:w="6804" w:type="dxa"/>
+            <w:shd w:val="clear" w:color="auto" w:fill="auto"/>
+          </w:tcPr>
+          <w:p>
+            <w:pPr>
+              <w:rPr>
+                <w:rFonts w:ascii="Times New Roman" w:hAnsi="Times New Roman" w:cs="Times New Roman"/>
+                <w:color w:val="000000" w:themeColor="text1"/>
+                <w:sz w:val="20"/>
+                <w:szCs w:val="20"/>
+              </w:rPr>
+            </w:pPr>
+            <w:r>
+              <w:rPr>
+                <w:rFonts w:ascii="Times New Roman" w:hAnsi="Times New Roman" w:cs="Times New Roman"/>
+                <w:color w:val="000000" w:themeColor="text1"/>
+                <w:sz w:val="20"/>
+                <w:szCs w:val="20"/>
+              </w:rPr>
+              <w:t>Email which is used for accessing server api.</w:t>
+            </w:r>
+          </w:p>
+        </w:tc>
+      </w:tr>
+      <w:tr>
+        <w:tc>
+          <w:tcPr>
+            <w:tcW w:w="1701" w:type="dxa"/>
+            <w:shd w:val="clear" w:color="auto" w:fill="auto"/>
+            <w:vAlign w:val="center"/>
+          </w:tcPr>
+          <w:p>
+            <w:pPr>
+              <w:pStyle w:val="ListParagraph"/>
+              <w:ind w:left="0"/>
+              <w:jc w:val="center"/>
+              <w:rPr>
+                <w:rFonts w:ascii="Times New Roman" w:hAnsi="Times New Roman" w:cs="Times New Roman"/>
+                <w:color w:val="000000" w:themeColor="text1"/>
+                <w:sz w:val="20"/>
+                <w:szCs w:val="20"/>
+              </w:rPr>
+            </w:pPr>
+            <w:r>
+              <w:rPr>
+                <w:rFonts w:ascii="Times New Roman" w:hAnsi="Times New Roman" w:cs="Times New Roman"/>
+                <w:color w:val="000000" w:themeColor="text1"/>
+                <w:sz w:val="20"/>
+                <w:szCs w:val="20"/>
+              </w:rPr>
+              <w:t>HEADER</w:t>
+            </w:r>
+          </w:p>
+        </w:tc>
+        <w:tc>
+          <w:tcPr>
+            <w:tcW w:w="1276" w:type="dxa"/>
+            <w:shd w:val="clear" w:color="auto" w:fill="auto"/>
+            <w:vAlign w:val="center"/>
+          </w:tcPr>
+          <w:p>
+            <w:pPr>
+              <w:pStyle w:val="ListParagraph"/>
+              <w:ind w:left="0"/>
+              <w:rPr>
+                <w:rFonts w:ascii="Times New Roman" w:hAnsi="Times New Roman" w:cs="Times New Roman"/>
+                <w:b/>
+                <w:color w:val="000000" w:themeColor="text1"/>
+                <w:sz w:val="20"/>
+                <w:szCs w:val="20"/>
+              </w:rPr>
+            </w:pPr>
+            <w:r>
+              <w:rPr>
+                <w:rFonts w:ascii="Times New Roman" w:hAnsi="Times New Roman" w:cs="Times New Roman"/>
+                <w:b/>
+                <w:color w:val="000000" w:themeColor="text1"/>
+                <w:sz w:val="20"/>
+                <w:szCs w:val="20"/>
+              </w:rPr>
+              <w:t>Password</w:t>
+            </w:r>
+          </w:p>
+        </w:tc>
+        <w:tc>
+          <w:tcPr>
+            <w:tcW w:w="1134" w:type="dxa"/>
+            <w:shd w:val="clear" w:color="auto" w:fill="auto"/>
+            <w:vAlign w:val="center"/>
+          </w:tcPr>
+          <w:p>
+            <w:pPr>
+              <w:pStyle w:val="ListParagraph"/>
+              <w:ind w:left="0"/>
+              <w:jc w:val="center"/>
+              <w:rPr>
+                <w:rFonts w:ascii="Times New Roman" w:hAnsi="Times New Roman" w:cs="Times New Roman"/>
+                <w:color w:val="000000" w:themeColor="text1"/>
+                <w:sz w:val="20"/>
+                <w:szCs w:val="20"/>
+              </w:rPr>
+            </w:pPr>
+            <w:r>
+              <w:rPr>
+                <w:rFonts w:ascii="Times New Roman" w:hAnsi="Times New Roman" w:cs="Times New Roman"/>
+                <w:color w:val="000000" w:themeColor="text1"/>
+                <w:sz w:val="20"/>
+                <w:szCs w:val="20"/>
+              </w:rPr>
+              <w:t>string</w:t>
+            </w:r>
+          </w:p>
+        </w:tc>
+        <w:tc>
+          <w:tcPr>
+            <w:tcW w:w="6804" w:type="dxa"/>
+            <w:shd w:val="clear" w:color="auto" w:fill="auto"/>
+          </w:tcPr>
+          <w:p>
+            <w:pPr>
+              <w:rPr>
+                <w:rFonts w:ascii="Times New Roman" w:hAnsi="Times New Roman" w:cs="Times New Roman"/>
+                <w:color w:val="000000" w:themeColor="text1"/>
+                <w:sz w:val="20"/>
+                <w:szCs w:val="20"/>
+              </w:rPr>
+            </w:pPr>
+            <w:r>
+              <w:rPr>
+                <w:rFonts w:ascii="Times New Roman" w:hAnsi="Times New Roman" w:cs="Times New Roman"/>
+                <w:color w:val="000000" w:themeColor="text1"/>
+                <w:sz w:val="20"/>
+                <w:szCs w:val="20"/>
+              </w:rPr>
+              <w:t>Password of email</w:t>
+            </w:r>
+          </w:p>
+        </w:tc>
+      </w:tr>
+      <w:tr>
+        <w:tc>
+          <w:tcPr>
+            <w:tcW w:w="1701" w:type="dxa"/>
+            <w:shd w:val="clear" w:color="auto" w:fill="auto"/>
+            <w:vAlign w:val="center"/>
+          </w:tcPr>
+          <w:p>
+            <w:pPr>
+              <w:pStyle w:val="ListParagraph"/>
+              <w:ind w:left="0"/>
+              <w:jc w:val="center"/>
+              <w:rPr>
+                <w:rFonts w:ascii="Times New Roman" w:hAnsi="Times New Roman" w:cs="Times New Roman"/>
+                <w:color w:val="000000" w:themeColor="text1"/>
+                <w:sz w:val="20"/>
+                <w:szCs w:val="20"/>
+              </w:rPr>
+            </w:pPr>
+            <w:r>
+              <w:rPr>
+                <w:rFonts w:ascii="Times New Roman" w:hAnsi="Times New Roman" w:cs="Times New Roman"/>
+                <w:color w:val="000000" w:themeColor="text1"/>
+                <w:sz w:val="20"/>
+                <w:szCs w:val="20"/>
+              </w:rPr>
+              <w:t>HEADER</w:t>
+            </w:r>
+          </w:p>
+        </w:tc>
+        <w:tc>
+          <w:tcPr>
+            <w:tcW w:w="1276" w:type="dxa"/>
+            <w:shd w:val="clear" w:color="auto" w:fill="auto"/>
+            <w:vAlign w:val="center"/>
+          </w:tcPr>
+          <w:p>
+            <w:pPr>
+              <w:pStyle w:val="ListParagraph"/>
+              <w:ind w:left="0"/>
+              <w:rPr>
+                <w:rFonts w:ascii="Times New Roman" w:hAnsi="Times New Roman" w:cs="Times New Roman"/>
+                <w:b/>
+                <w:color w:val="000000" w:themeColor="text1"/>
+                <w:sz w:val="20"/>
+                <w:szCs w:val="20"/>
+              </w:rPr>
+            </w:pPr>
+            <w:r>
+              <w:rPr>
+                <w:rFonts w:ascii="Times New Roman" w:hAnsi="Times New Roman" w:cs="Times New Roman"/>
+                <w:b/>
+                <w:color w:val="000000" w:themeColor="text1"/>
+                <w:sz w:val="20"/>
+                <w:szCs w:val="20"/>
+              </w:rPr>
+              <w:t>Accept-Language</w:t>
+            </w:r>
+          </w:p>
+        </w:tc>
+        <w:tc>
+          <w:tcPr>
+            <w:tcW w:w="1134" w:type="dxa"/>
+            <w:shd w:val="clear" w:color="auto" w:fill="auto"/>
+            <w:vAlign w:val="center"/>
+          </w:tcPr>
+          <w:p>
+            <w:pPr>
+              <w:pStyle w:val="ListParagraph"/>
+              <w:ind w:left="0"/>
+              <w:jc w:val="center"/>
+              <w:rPr>
+                <w:rFonts w:ascii="Times New Roman" w:hAnsi="Times New Roman" w:cs="Times New Roman"/>
+                <w:color w:val="000000" w:themeColor="text1"/>
+                <w:sz w:val="20"/>
+                <w:szCs w:val="20"/>
+              </w:rPr>
+            </w:pPr>
+            <w:r>
+              <w:rPr>
+                <w:rFonts w:ascii="Times New Roman" w:hAnsi="Times New Roman" w:cs="Times New Roman"/>
+                <w:color w:val="000000" w:themeColor="text1"/>
+                <w:sz w:val="20"/>
+                <w:szCs w:val="20"/>
+              </w:rPr>
+              <w:t>string</w:t>
+            </w:r>
+          </w:p>
+          <w:p>
+            <w:pPr>
+              <w:pStyle w:val="ListParagraph"/>
+              <w:ind w:left="0"/>
+              <w:jc w:val="center"/>
+              <w:rPr>
+                <w:rFonts w:ascii="Times New Roman" w:hAnsi="Times New Roman" w:cs="Times New Roman"/>
+                <w:color w:val="000000" w:themeColor="text1"/>
+                <w:sz w:val="20"/>
+                <w:szCs w:val="20"/>
+              </w:rPr>
+            </w:pPr>
+            <w:r>
+              <w:rPr>
+                <w:rFonts w:ascii="Times New Roman" w:hAnsi="Times New Roman" w:cs="Times New Roman"/>
+                <w:color w:val="000000" w:themeColor="text1"/>
+                <w:sz w:val="20"/>
+                <w:szCs w:val="20"/>
+              </w:rPr>
+              <w:t>(</w:t>
+            </w:r>
+            <w:r>
+              <w:rPr>
+                <w:rFonts w:ascii="Times New Roman" w:hAnsi="Times New Roman" w:cs="Times New Roman"/>
+                <w:b/>
+                <w:color w:val="000000" w:themeColor="text1"/>
+                <w:sz w:val="20"/>
+                <w:szCs w:val="20"/>
+              </w:rPr>
+              <w:t>en-US</w:t>
+            </w:r>
+            <w:r>
+              <w:rPr>
+                <w:rFonts w:ascii="Times New Roman" w:hAnsi="Times New Roman" w:cs="Times New Roman"/>
+                <w:color w:val="000000" w:themeColor="text1"/>
+                <w:sz w:val="20"/>
+                <w:szCs w:val="20"/>
+              </w:rPr>
+              <w:t>)</w:t>
+            </w:r>
+          </w:p>
+        </w:tc>
+        <w:tc>
+          <w:tcPr>
+            <w:tcW w:w="6804" w:type="dxa"/>
+            <w:shd w:val="clear" w:color="auto" w:fill="auto"/>
+          </w:tcPr>
+          <w:p>
+            <w:pPr>
+              <w:rPr>
+                <w:rFonts w:ascii="Times New Roman" w:hAnsi="Times New Roman" w:cs="Times New Roman"/>
+                <w:color w:val="000000" w:themeColor="text1"/>
+                <w:sz w:val="20"/>
+                <w:szCs w:val="20"/>
+              </w:rPr>
+            </w:pPr>
+            <w:r>
+              <w:rPr>
+                <w:rFonts w:ascii="Times New Roman" w:hAnsi="Times New Roman" w:cs="Times New Roman"/>
+                <w:color w:val="000000" w:themeColor="text1"/>
+                <w:sz w:val="20"/>
+                <w:szCs w:val="20"/>
+              </w:rPr>
+              <w:t>Language which message sent from server will be formatted.</w:t>
+            </w:r>
+          </w:p>
+          <w:p>
+            <w:pPr>
+              <w:pStyle w:val="ListParagraph"/>
+              <w:numPr>
+                <w:ilvl w:val="0"/>
+                <w:numId w:val="3"/>
+              </w:numPr>
+              <w:rPr>
+                <w:rFonts w:ascii="Times New Roman" w:hAnsi="Times New Roman" w:cs="Times New Roman"/>
+                <w:color w:val="000000" w:themeColor="text1"/>
+                <w:sz w:val="20"/>
+                <w:szCs w:val="20"/>
+              </w:rPr>
+            </w:pPr>
+            <w:r>
+              <w:rPr>
+                <w:rFonts w:ascii="Times New Roman" w:hAnsi="Times New Roman" w:cs="Times New Roman"/>
+                <w:color w:val="000000" w:themeColor="text1"/>
+                <w:sz w:val="20"/>
+                <w:szCs w:val="20"/>
+              </w:rPr>
+              <w:t xml:space="preserve">Default : </w:t>
+            </w:r>
+            <w:r>
+              <w:rPr>
+                <w:rFonts w:ascii="Times New Roman" w:hAnsi="Times New Roman" w:cs="Times New Roman"/>
+                <w:b/>
+                <w:color w:val="000000" w:themeColor="text1"/>
+                <w:sz w:val="20"/>
+                <w:szCs w:val="20"/>
+              </w:rPr>
+              <w:t>en-US</w:t>
+            </w:r>
+          </w:p>
+        </w:tc>
+      </w:tr>
+      <w:tr>
+        <w:tc>
+          <w:tcPr>
+            <w:tcW w:w="1701" w:type="dxa"/>
+            <w:shd w:val="clear" w:color="auto" w:fill="auto"/>
+            <w:vAlign w:val="center"/>
+          </w:tcPr>
+          <w:p>
+            <w:pPr>
+              <w:pStyle w:val="ListParagraph"/>
+              <w:ind w:left="0"/>
+              <w:jc w:val="center"/>
+              <w:rPr>
+                <w:rFonts w:ascii="Times New Roman" w:hAnsi="Times New Roman" w:cs="Times New Roman"/>
+                <w:color w:val="000000" w:themeColor="text1"/>
+                <w:sz w:val="20"/>
+                <w:szCs w:val="20"/>
+              </w:rPr>
+            </w:pPr>
+            <w:r>
+              <w:rPr>
+                <w:rFonts w:ascii="Times New Roman" w:hAnsi="Times New Roman" w:cs="Times New Roman"/>
+                <w:color w:val="000000" w:themeColor="text1"/>
+                <w:sz w:val="20"/>
+                <w:szCs w:val="20"/>
+              </w:rPr>
+              <w:t>BODY</w:t>
+            </w:r>
+          </w:p>
+        </w:tc>
+        <w:tc>
+          <w:tcPr>
+            <w:tcW w:w="1276" w:type="dxa"/>
+            <w:shd w:val="clear" w:color="auto" w:fill="auto"/>
+            <w:vAlign w:val="center"/>
+          </w:tcPr>
+          <w:p>
+            <w:pPr>
+              <w:pStyle w:val="ListParagraph"/>
+              <w:ind w:left="0"/>
+              <w:rPr>
+                <w:rFonts w:ascii="Times New Roman" w:hAnsi="Times New Roman" w:cs="Times New Roman"/>
+                <w:b/>
+                <w:color w:val="000000" w:themeColor="text1"/>
+                <w:sz w:val="20"/>
+                <w:szCs w:val="20"/>
+              </w:rPr>
+            </w:pPr>
+            <w:r>
+              <w:rPr>
+                <w:rFonts w:ascii="Times New Roman" w:hAnsi="Times New Roman" w:cs="Times New Roman"/>
+                <w:b/>
+                <w:color w:val="000000" w:themeColor="text1"/>
+                <w:sz w:val="20"/>
+                <w:szCs w:val="20"/>
+              </w:rPr>
+              <w:t>Partner</w:t>
+            </w:r>
+          </w:p>
+        </w:tc>
+        <w:tc>
+          <w:tcPr>
+            <w:tcW w:w="1134" w:type="dxa"/>
+            <w:shd w:val="clear" w:color="auto" w:fill="auto"/>
+            <w:vAlign w:val="center"/>
+          </w:tcPr>
+          <w:p>
+            <w:pPr>
+              <w:pStyle w:val="ListParagraph"/>
+              <w:ind w:left="0"/>
+              <w:jc w:val="center"/>
+              <w:rPr>
+                <w:rFonts w:ascii="Times New Roman" w:hAnsi="Times New Roman" w:cs="Times New Roman"/>
+                <w:color w:val="000000" w:themeColor="text1"/>
+                <w:sz w:val="20"/>
+                <w:szCs w:val="20"/>
+              </w:rPr>
+            </w:pPr>
+            <w:r>
+              <w:rPr>
+                <w:rFonts w:ascii="Times New Roman" w:hAnsi="Times New Roman" w:cs="Times New Roman"/>
+                <w:color w:val="000000" w:themeColor="text1"/>
+                <w:sz w:val="20"/>
+                <w:szCs w:val="20"/>
+              </w:rPr>
+              <w:t>int</w:t>
+            </w:r>
+          </w:p>
+        </w:tc>
+        <w:tc>
+          <w:tcPr>
+            <w:tcW w:w="6804" w:type="dxa"/>
+            <w:shd w:val="clear" w:color="auto" w:fill="auto"/>
+          </w:tcPr>
+          <w:p>
+            <w:pPr>
+              <w:rPr>
+                <w:rFonts w:ascii="Times New Roman" w:hAnsi="Times New Roman" w:cs="Times New Roman"/>
+                <w:color w:val="000000" w:themeColor="text1"/>
+                <w:sz w:val="20"/>
+                <w:szCs w:val="20"/>
+              </w:rPr>
+            </w:pPr>
+            <w:r>
+              <w:rPr>
+                <w:rFonts w:ascii="Times New Roman" w:hAnsi="Times New Roman" w:cs="Times New Roman"/>
+                <w:color w:val="000000" w:themeColor="text1"/>
+                <w:sz w:val="20"/>
+                <w:szCs w:val="20"/>
+              </w:rPr>
+              <w:t>Who is included in message (Sender/Recipient)</w:t>
+            </w:r>
+          </w:p>
+          <w:p>
+            <w:pPr>
+              <w:pStyle w:val="ListParagraph"/>
+              <w:numPr>
+                <w:ilvl w:val="0"/>
+                <w:numId w:val="3"/>
+              </w:numPr>
+              <w:rPr>
+                <w:rFonts w:ascii="Times New Roman" w:hAnsi="Times New Roman" w:cs="Times New Roman"/>
+                <w:color w:val="000000" w:themeColor="text1"/>
+                <w:sz w:val="20"/>
+                <w:szCs w:val="20"/>
+              </w:rPr>
+            </w:pPr>
+            <w:r>
+              <w:rPr>
+                <w:rFonts w:ascii="Times New Roman" w:hAnsi="Times New Roman" w:cs="Times New Roman"/>
+                <w:b/>
+                <w:color w:val="000000" w:themeColor="text1"/>
+                <w:sz w:val="20"/>
+                <w:szCs w:val="20"/>
+              </w:rPr>
+              <w:t>Optional</w:t>
+            </w:r>
+          </w:p>
+        </w:tc>
+      </w:tr>
+      <w:tr>
+        <w:tc>
+          <w:tcPr>
+            <w:tcW w:w="1701" w:type="dxa"/>
+            <w:shd w:val="clear" w:color="auto" w:fill="auto"/>
+            <w:vAlign w:val="center"/>
+          </w:tcPr>
+          <w:p>
+            <w:pPr>
+              <w:pStyle w:val="ListParagraph"/>
+              <w:ind w:left="0"/>
+              <w:jc w:val="center"/>
+              <w:rPr>
+                <w:rFonts w:ascii="Times New Roman" w:hAnsi="Times New Roman" w:cs="Times New Roman"/>
+                <w:color w:val="000000" w:themeColor="text1"/>
+                <w:sz w:val="20"/>
+                <w:szCs w:val="20"/>
+              </w:rPr>
+            </w:pPr>
+            <w:r>
+              <w:rPr>
+                <w:rFonts w:ascii="Times New Roman" w:hAnsi="Times New Roman" w:cs="Times New Roman"/>
+                <w:color w:val="000000" w:themeColor="text1"/>
+                <w:sz w:val="20"/>
+                <w:szCs w:val="20"/>
+              </w:rPr>
+              <w:t>BODY</w:t>
+            </w:r>
+          </w:p>
+        </w:tc>
+        <w:tc>
+          <w:tcPr>
+            <w:tcW w:w="1276" w:type="dxa"/>
+            <w:shd w:val="clear" w:color="auto" w:fill="auto"/>
+            <w:vAlign w:val="center"/>
+          </w:tcPr>
+          <w:p>
+            <w:pPr>
+              <w:pStyle w:val="ListParagraph"/>
+              <w:ind w:left="0"/>
+              <w:rPr>
+                <w:rFonts w:ascii="Times New Roman" w:hAnsi="Times New Roman" w:cs="Times New Roman"/>
+                <w:b/>
+                <w:color w:val="000000" w:themeColor="text1"/>
+                <w:sz w:val="20"/>
+                <w:szCs w:val="20"/>
+              </w:rPr>
+            </w:pPr>
+            <w:r>
+              <w:rPr>
+                <w:rFonts w:ascii="Times New Roman" w:hAnsi="Times New Roman" w:cs="Times New Roman"/>
+                <w:b/>
+                <w:color w:val="000000" w:themeColor="text1"/>
+                <w:sz w:val="20"/>
+                <w:szCs w:val="20"/>
+              </w:rPr>
+              <w:t>MinCreated</w:t>
+            </w:r>
+          </w:p>
+        </w:tc>
+        <w:tc>
+          <w:tcPr>
+            <w:tcW w:w="1134" w:type="dxa"/>
+            <w:shd w:val="clear" w:color="auto" w:fill="auto"/>
+            <w:vAlign w:val="center"/>
+          </w:tcPr>
+          <w:p>
+            <w:pPr>
+              <w:pStyle w:val="ListParagraph"/>
+              <w:ind w:left="0"/>
+              <w:jc w:val="center"/>
+              <w:rPr>
+                <w:rFonts w:ascii="Times New Roman" w:hAnsi="Times New Roman" w:cs="Times New Roman"/>
+                <w:color w:val="000000" w:themeColor="text1"/>
+                <w:sz w:val="20"/>
+                <w:szCs w:val="20"/>
+              </w:rPr>
+            </w:pPr>
+            <w:r>
+              <w:rPr>
+                <w:rFonts w:ascii="Times New Roman" w:hAnsi="Times New Roman" w:cs="Times New Roman"/>
+                <w:color w:val="000000" w:themeColor="text1"/>
+                <w:sz w:val="20"/>
+                <w:szCs w:val="20"/>
+              </w:rPr>
+              <w:t>double</w:t>
+            </w:r>
+          </w:p>
+        </w:tc>
+        <w:tc>
+          <w:tcPr>
+            <w:tcW w:w="6804" w:type="dxa"/>
+            <w:shd w:val="clear" w:color="auto" w:fill="auto"/>
+          </w:tcPr>
+          <w:p>
+            <w:pPr>
+              <w:rPr>
+                <w:rFonts w:ascii="Times New Roman" w:hAnsi="Times New Roman" w:cs="Times New Roman"/>
+                <w:color w:val="000000" w:themeColor="text1"/>
+                <w:sz w:val="20"/>
+                <w:szCs w:val="20"/>
+              </w:rPr>
+            </w:pPr>
+            <w:r>
+              <w:rPr>
+                <w:rFonts w:ascii="Times New Roman" w:hAnsi="Times New Roman" w:cs="Times New Roman"/>
+                <w:color w:val="000000" w:themeColor="text1"/>
+                <w:sz w:val="20"/>
+                <w:szCs w:val="20"/>
+              </w:rPr>
+              <w:t>Time after which message was lastly created.</w:t>
+            </w:r>
+          </w:p>
+          <w:p>
+            <w:pPr>
+              <w:pStyle w:val="ListParagraph"/>
+              <w:numPr>
+                <w:ilvl w:val="0"/>
+                <w:numId w:val="3"/>
+              </w:numPr>
+              <w:rPr>
+                <w:rFonts w:ascii="Times New Roman" w:hAnsi="Times New Roman" w:cs="Times New Roman"/>
+                <w:color w:val="000000" w:themeColor="text1"/>
+                <w:sz w:val="20"/>
+                <w:szCs w:val="20"/>
+              </w:rPr>
+            </w:pPr>
+            <w:r>
+              <w:rPr>
+                <w:rFonts w:ascii="Times New Roman" w:hAnsi="Times New Roman" w:cs="Times New Roman"/>
+                <w:b/>
+                <w:color w:val="000000" w:themeColor="text1"/>
+                <w:sz w:val="20"/>
+                <w:szCs w:val="20"/>
+              </w:rPr>
+              <w:t>Optional</w:t>
+            </w:r>
+          </w:p>
+          <w:p>
+            <w:pPr>
+              <w:pStyle w:val="ListParagraph"/>
+              <w:numPr>
+                <w:ilvl w:val="0"/>
+                <w:numId w:val="3"/>
+              </w:numPr>
+              <w:rPr>
+                <w:rFonts w:ascii="Times New Roman" w:hAnsi="Times New Roman" w:cs="Times New Roman"/>
+                <w:color w:val="000000" w:themeColor="text1"/>
+                <w:sz w:val="20"/>
+                <w:szCs w:val="20"/>
+              </w:rPr>
+            </w:pPr>
+            <w:r>
+              <w:rPr>
+                <w:rFonts w:ascii="Times New Roman" w:hAnsi="Times New Roman" w:cs="Times New Roman"/>
+                <w:b/>
+                <w:color w:val="000000" w:themeColor="text1"/>
+                <w:sz w:val="20"/>
+                <w:szCs w:val="20"/>
+              </w:rPr>
+              <w:t>&lt;= MaxCreated</w:t>
+            </w:r>
+          </w:p>
+        </w:tc>
+      </w:tr>
+      <w:tr>
+        <w:tc>
+          <w:tcPr>
+            <w:tcW w:w="1701" w:type="dxa"/>
+            <w:shd w:val="clear" w:color="auto" w:fill="auto"/>
+            <w:vAlign w:val="center"/>
+          </w:tcPr>
+          <w:p>
+            <w:pPr>
+              <w:pStyle w:val="ListParagraph"/>
+              <w:ind w:left="0"/>
+              <w:jc w:val="center"/>
+              <w:rPr>
+                <w:rFonts w:ascii="Times New Roman" w:hAnsi="Times New Roman" w:cs="Times New Roman"/>
+                <w:color w:val="000000" w:themeColor="text1"/>
+                <w:sz w:val="20"/>
+                <w:szCs w:val="20"/>
+              </w:rPr>
+            </w:pPr>
+            <w:r>
+              <w:rPr>
+                <w:rFonts w:ascii="Times New Roman" w:hAnsi="Times New Roman" w:cs="Times New Roman"/>
+                <w:color w:val="000000" w:themeColor="text1"/>
+                <w:sz w:val="20"/>
+                <w:szCs w:val="20"/>
+              </w:rPr>
+              <w:t>BODY</w:t>
+            </w:r>
+          </w:p>
+        </w:tc>
+        <w:tc>
+          <w:tcPr>
+            <w:tcW w:w="1276" w:type="dxa"/>
+            <w:shd w:val="clear" w:color="auto" w:fill="auto"/>
+            <w:vAlign w:val="center"/>
+          </w:tcPr>
+          <w:p>
+            <w:pPr>
+              <w:pStyle w:val="ListParagraph"/>
+              <w:ind w:left="0"/>
+              <w:rPr>
+                <w:rFonts w:ascii="Times New Roman" w:hAnsi="Times New Roman" w:cs="Times New Roman"/>
+                <w:b/>
+                <w:color w:val="000000" w:themeColor="text1"/>
+                <w:sz w:val="20"/>
+                <w:szCs w:val="20"/>
+              </w:rPr>
+            </w:pPr>
+            <w:r>
+              <w:rPr>
+                <w:rFonts w:ascii="Times New Roman" w:hAnsi="Times New Roman" w:cs="Times New Roman"/>
+                <w:b/>
+                <w:color w:val="000000" w:themeColor="text1"/>
+                <w:sz w:val="20"/>
+                <w:szCs w:val="20"/>
+              </w:rPr>
+              <w:t>MaxCreated</w:t>
+            </w:r>
+          </w:p>
+        </w:tc>
+        <w:tc>
+          <w:tcPr>
+            <w:tcW w:w="1134" w:type="dxa"/>
+            <w:shd w:val="clear" w:color="auto" w:fill="auto"/>
+            <w:vAlign w:val="center"/>
+          </w:tcPr>
+          <w:p>
+            <w:pPr>
+              <w:pStyle w:val="ListParagraph"/>
+              <w:ind w:left="0"/>
+              <w:jc w:val="center"/>
+              <w:rPr>
+                <w:rFonts w:ascii="Times New Roman" w:hAnsi="Times New Roman" w:cs="Times New Roman"/>
+                <w:color w:val="000000" w:themeColor="text1"/>
+                <w:sz w:val="20"/>
+                <w:szCs w:val="20"/>
+              </w:rPr>
+            </w:pPr>
+            <w:r>
+              <w:rPr>
+                <w:rFonts w:ascii="Times New Roman" w:hAnsi="Times New Roman" w:cs="Times New Roman"/>
+                <w:color w:val="000000" w:themeColor="text1"/>
+                <w:sz w:val="20"/>
+                <w:szCs w:val="20"/>
+              </w:rPr>
+              <w:t>double</w:t>
+            </w:r>
+          </w:p>
+        </w:tc>
+        <w:tc>
+          <w:tcPr>
+            <w:tcW w:w="6804" w:type="dxa"/>
+            <w:shd w:val="clear" w:color="auto" w:fill="auto"/>
+          </w:tcPr>
+          <w:p>
+            <w:pPr>
+              <w:rPr>
+                <w:rFonts w:ascii="Times New Roman" w:hAnsi="Times New Roman" w:cs="Times New Roman"/>
+                <w:color w:val="000000" w:themeColor="text1"/>
+                <w:sz w:val="20"/>
+                <w:szCs w:val="20"/>
+              </w:rPr>
+            </w:pPr>
+            <w:r>
+              <w:rPr>
+                <w:rFonts w:ascii="Times New Roman" w:hAnsi="Times New Roman" w:cs="Times New Roman"/>
+                <w:color w:val="000000" w:themeColor="text1"/>
+                <w:sz w:val="20"/>
+                <w:szCs w:val="20"/>
+              </w:rPr>
+              <w:t>Time before which message had been lastly created.</w:t>
+            </w:r>
+          </w:p>
+          <w:p>
+            <w:pPr>
+              <w:pStyle w:val="ListParagraph"/>
+              <w:numPr>
+                <w:ilvl w:val="0"/>
+                <w:numId w:val="3"/>
+              </w:numPr>
+              <w:rPr>
+                <w:rFonts w:ascii="Times New Roman" w:hAnsi="Times New Roman" w:cs="Times New Roman"/>
+                <w:color w:val="000000" w:themeColor="text1"/>
+                <w:sz w:val="20"/>
+                <w:szCs w:val="20"/>
+              </w:rPr>
+            </w:pPr>
+            <w:r>
+              <w:rPr>
+                <w:rFonts w:ascii="Times New Roman" w:hAnsi="Times New Roman" w:cs="Times New Roman"/>
+                <w:b/>
+                <w:color w:val="000000" w:themeColor="text1"/>
+                <w:sz w:val="20"/>
+                <w:szCs w:val="20"/>
+              </w:rPr>
+              <w:t>Optional</w:t>
+            </w:r>
+          </w:p>
+          <w:p>
+            <w:pPr>
+              <w:pStyle w:val="ListParagraph"/>
+              <w:numPr>
+                <w:ilvl w:val="0"/>
+                <w:numId w:val="3"/>
+              </w:numPr>
+              <w:rPr>
+                <w:rFonts w:ascii="Times New Roman" w:hAnsi="Times New Roman" w:cs="Times New Roman"/>
+                <w:color w:val="000000" w:themeColor="text1"/>
+                <w:sz w:val="20"/>
+                <w:szCs w:val="20"/>
+              </w:rPr>
+            </w:pPr>
+            <w:r>
+              <w:rPr>
+                <w:rFonts w:ascii="Times New Roman" w:hAnsi="Times New Roman" w:cs="Times New Roman"/>
+                <w:b/>
+                <w:color w:val="000000" w:themeColor="text1"/>
+                <w:sz w:val="20"/>
+                <w:szCs w:val="20"/>
+              </w:rPr>
+              <w:t>&gt;= MinCreated</w:t>
+            </w:r>
+          </w:p>
+        </w:tc>
+      </w:tr>
+    </w:tbl>
+    <w:p>
+      <w:pPr>
+        <w:rPr>
+          <w:rFonts w:ascii="Times New Roman" w:hAnsi="Times New Roman" w:cs="Times New Roman"/>
+          <w:color w:val="000000" w:themeColor="text1"/>
+          <w:sz w:val="28"/>
+          <w:szCs w:val="28"/>
+        </w:rPr>
+      </w:pPr>
+    </w:p>
+    <w:p>
+      <w:pPr>
+        <w:pStyle w:val="ListParagraph"/>
+        <w:numPr>
+          <w:ilvl w:val="1"/>
+          <w:numId w:val="2"/>
+        </w:numPr>
+        <w:outlineLvl w:val="1"/>
+        <w:rPr>
+          <w:rFonts w:ascii="Times New Roman" w:hAnsi="Times New Roman" w:cs="Times New Roman"/>
+          <w:color w:val="000000" w:themeColor="text1"/>
+          <w:sz w:val="28"/>
+          <w:szCs w:val="28"/>
+        </w:rPr>
+      </w:pPr>
+      <w:r>
+        <w:rPr>
+          <w:rFonts w:ascii="Times New Roman" w:hAnsi="Times New Roman" w:cs="Times New Roman"/>
+          <w:color w:val="000000" w:themeColor="text1"/>
+          <w:sz w:val="20"/>
+          <w:szCs w:val="20"/>
+        </w:rPr>
+        <w:t>Response</w:t>
+      </w:r>
+    </w:p>
+    <w:tbl>
+      <w:tblPr>
+        <w:tblW w:w="10915" w:type="dxa"/>
+        <w:tblInd w:w="-572" w:type="dxa"/>
+        <w:tblBorders>
+          <w:top w:val="single" w:sz="4" w:space="0" w:color="auto"/>
+          <w:left w:val="single" w:sz="4" w:space="0" w:color="auto"/>
+          <w:bottom w:val="single" w:sz="4" w:space="0" w:color="auto"/>
+          <w:right w:val="single" w:sz="4" w:space="0" w:color="auto"/>
+          <w:insideH w:val="single" w:sz="4" w:space="0" w:color="auto"/>
+          <w:insideV w:val="single" w:sz="4" w:space="0" w:color="auto"/>
+        </w:tblBorders>
+        <w:tblLook w:val="04A0" w:firstRow="1" w:lastRow="0" w:firstColumn="1" w:lastColumn="0" w:noHBand="0" w:noVBand="1"/>
+      </w:tblPr>
+      <w:tblGrid>
+        <w:gridCol w:w="1701"/>
+        <w:gridCol w:w="9214"/>
+      </w:tblGrid>
+      <w:tr>
+        <w:tc>
+          <w:tcPr>
+            <w:tcW w:w="1701" w:type="dxa"/>
+            <w:shd w:val="clear" w:color="auto" w:fill="9CC2E5"/>
+          </w:tcPr>
+          <w:p>
+            <w:pPr>
+              <w:pStyle w:val="ListParagraph"/>
+              <w:ind w:left="0"/>
+              <w:rPr>
+                <w:rFonts w:ascii="Times New Roman" w:hAnsi="Times New Roman" w:cs="Times New Roman"/>
+                <w:color w:val="000000" w:themeColor="text1"/>
+                <w:sz w:val="20"/>
+                <w:szCs w:val="20"/>
+              </w:rPr>
+            </w:pPr>
+            <w:r>
+              <w:rPr>
+                <w:rFonts w:ascii="Times New Roman" w:hAnsi="Times New Roman" w:cs="Times New Roman"/>
+                <w:color w:val="000000" w:themeColor="text1"/>
+                <w:sz w:val="20"/>
+                <w:szCs w:val="20"/>
+              </w:rPr>
+              <w:t>Status</w:t>
+            </w:r>
+          </w:p>
+        </w:tc>
+        <w:tc>
+          <w:tcPr>
+            <w:tcW w:w="9214" w:type="dxa"/>
+            <w:shd w:val="clear" w:color="auto" w:fill="9CC2E5"/>
+          </w:tcPr>
+          <w:p>
+            <w:pPr>
+              <w:pStyle w:val="ListParagraph"/>
+              <w:ind w:left="0"/>
+              <w:rPr>
+                <w:rFonts w:ascii="Times New Roman" w:hAnsi="Times New Roman" w:cs="Times New Roman"/>
+                <w:color w:val="000000" w:themeColor="text1"/>
+                <w:sz w:val="20"/>
+                <w:szCs w:val="20"/>
+              </w:rPr>
+            </w:pPr>
+            <w:r>
+              <w:rPr>
+                <w:rFonts w:ascii="Times New Roman" w:hAnsi="Times New Roman" w:cs="Times New Roman"/>
+                <w:color w:val="000000" w:themeColor="text1"/>
+                <w:sz w:val="20"/>
+                <w:szCs w:val="20"/>
+              </w:rPr>
+              <w:t>Content</w:t>
+            </w:r>
+          </w:p>
+        </w:tc>
+      </w:tr>
+      <w:tr>
+        <w:tc>
+          <w:tcPr>
+            <w:tcW w:w="1701" w:type="dxa"/>
+            <w:shd w:val="clear" w:color="auto" w:fill="auto"/>
+            <w:vAlign w:val="center"/>
+          </w:tcPr>
+          <w:p>
+            <w:pPr>
+              <w:pStyle w:val="ListParagraph"/>
+              <w:ind w:left="0"/>
+              <w:jc w:val="center"/>
+              <w:rPr>
+                <w:rFonts w:ascii="Times New Roman" w:hAnsi="Times New Roman" w:cs="Times New Roman"/>
+                <w:b/>
+                <w:color w:val="000000" w:themeColor="text1"/>
+                <w:sz w:val="20"/>
+                <w:szCs w:val="20"/>
+              </w:rPr>
+            </w:pPr>
+            <w:r>
+              <w:rPr>
+                <w:rFonts w:ascii="Times New Roman" w:hAnsi="Times New Roman" w:cs="Times New Roman"/>
+                <w:b/>
+                <w:color w:val="00B050"/>
+                <w:sz w:val="20"/>
+                <w:szCs w:val="20"/>
+              </w:rPr>
+              <w:t>200</w:t>
+            </w:r>
+          </w:p>
+        </w:tc>
+        <w:tc>
+          <w:tcPr>
+            <w:tcW w:w="9214" w:type="dxa"/>
+            <w:shd w:val="clear" w:color="auto" w:fill="auto"/>
+            <w:vAlign w:val="center"/>
+          </w:tcPr>
+          <w:p>
+            <w:pPr>
+              <w:autoSpaceDE w:val="0"/>
+              <w:autoSpaceDN w:val="0"/>
+              <w:adjustRightInd w:val="0"/>
+              <w:rPr>
+                <w:rFonts w:ascii="Times New Roman" w:hAnsi="Times New Roman" w:cs="Times New Roman"/>
+                <w:color w:val="000000" w:themeColor="text1"/>
+                <w:sz w:val="20"/>
+                <w:szCs w:val="20"/>
+              </w:rPr>
+            </w:pPr>
+          </w:p>
+        </w:tc>
+      </w:tr>
+      <w:tr>
+        <w:tc>
+          <w:tcPr>
+            <w:tcW w:w="1701" w:type="dxa"/>
+            <w:shd w:val="clear" w:color="auto" w:fill="auto"/>
+            <w:vAlign w:val="center"/>
+          </w:tcPr>
+          <w:p>
+            <w:pPr>
+              <w:pStyle w:val="ListParagraph"/>
+              <w:ind w:left="0"/>
+              <w:jc w:val="center"/>
+              <w:rPr>
+                <w:rFonts w:ascii="Times New Roman" w:hAnsi="Times New Roman" w:cs="Times New Roman"/>
+                <w:b/>
+                <w:color w:val="FF0000"/>
+                <w:sz w:val="20"/>
+                <w:szCs w:val="20"/>
+              </w:rPr>
+            </w:pPr>
+            <w:r>
+              <w:rPr>
+                <w:rFonts w:ascii="Times New Roman" w:hAnsi="Times New Roman" w:cs="Times New Roman"/>
+                <w:b/>
+                <w:color w:val="FF0000"/>
+                <w:sz w:val="20"/>
+                <w:szCs w:val="20"/>
+              </w:rPr>
+              <w:t>400</w:t>
+            </w:r>
+          </w:p>
+          <w:p>
+            <w:pPr>
+              <w:pStyle w:val="ListParagraph"/>
+              <w:ind w:left="0"/>
+              <w:rPr>
+                <w:rFonts w:ascii="Times New Roman" w:hAnsi="Times New Roman" w:cs="Times New Roman"/>
+                <w:color w:val="000000" w:themeColor="text1"/>
+                <w:sz w:val="20"/>
+                <w:szCs w:val="20"/>
+              </w:rPr>
+            </w:pPr>
+            <w:r>
+              <w:rPr>
+                <w:rFonts w:ascii="Times New Roman" w:hAnsi="Times New Roman" w:cs="Times New Roman"/>
+                <w:color w:val="000000" w:themeColor="text1"/>
+                <w:sz w:val="20"/>
+                <w:szCs w:val="20"/>
+              </w:rPr>
+              <w:lastRenderedPageBreak/>
+              <w:t>Request parameters are invalid.</w:t>
+            </w:r>
+          </w:p>
+        </w:tc>
+        <w:tc>
+          <w:tcPr>
+            <w:tcW w:w="9214" w:type="dxa"/>
+            <w:shd w:val="clear" w:color="auto" w:fill="auto"/>
+            <w:vAlign w:val="center"/>
+          </w:tcPr>
+          <w:p>
+            <w:pPr>
+              <w:autoSpaceDE w:val="0"/>
+              <w:autoSpaceDN w:val="0"/>
+              <w:adjustRightInd w:val="0"/>
+              <w:rPr>
+                <w:rFonts w:ascii="Consolas" w:hAnsi="Consolas" w:cs="Consolas"/>
+                <w:color w:val="000000"/>
+                <w:sz w:val="19"/>
+                <w:szCs w:val="19"/>
+                <w:highlight w:val="white"/>
+                <w:lang w:val="vi-VN"/>
+              </w:rPr>
+            </w:pPr>
+            <w:r>
+              <w:rPr>
+                <w:rFonts w:ascii="Consolas" w:hAnsi="Consolas" w:cs="Consolas"/>
+                <w:color w:val="000000"/>
+                <w:sz w:val="19"/>
+                <w:szCs w:val="19"/>
+                <w:highlight w:val="white"/>
+                <w:lang w:val="vi-VN"/>
+              </w:rPr>
+              <w:lastRenderedPageBreak/>
+              <w:t>{</w:t>
+            </w:r>
+          </w:p>
+          <w:p>
+            <w:pPr>
+              <w:autoSpaceDE w:val="0"/>
+              <w:autoSpaceDN w:val="0"/>
+              <w:adjustRightInd w:val="0"/>
+              <w:rPr>
+                <w:rFonts w:ascii="Consolas" w:hAnsi="Consolas" w:cs="Consolas"/>
+                <w:color w:val="000000"/>
+                <w:sz w:val="19"/>
+                <w:szCs w:val="19"/>
+                <w:highlight w:val="white"/>
+              </w:rPr>
+            </w:pPr>
+            <w:r>
+              <w:rPr>
+                <w:rFonts w:ascii="Consolas" w:hAnsi="Consolas" w:cs="Consolas"/>
+                <w:color w:val="000000"/>
+                <w:sz w:val="19"/>
+                <w:szCs w:val="19"/>
+                <w:highlight w:val="white"/>
+                <w:lang w:val="vi-VN"/>
+              </w:rPr>
+              <w:lastRenderedPageBreak/>
+              <w:t xml:space="preserve">  </w:t>
+            </w:r>
+            <w:r>
+              <w:rPr>
+                <w:rFonts w:ascii="Consolas" w:hAnsi="Consolas" w:cs="Consolas"/>
+                <w:color w:val="2E75B6"/>
+                <w:sz w:val="19"/>
+                <w:szCs w:val="19"/>
+                <w:highlight w:val="white"/>
+                <w:lang w:val="vi-VN"/>
+              </w:rPr>
+              <w:t>"Error</w:t>
+            </w:r>
+            <w:r>
+              <w:rPr>
+                <w:rFonts w:ascii="Consolas" w:hAnsi="Consolas" w:cs="Consolas"/>
+                <w:color w:val="2E75B6"/>
+                <w:sz w:val="19"/>
+                <w:szCs w:val="19"/>
+                <w:highlight w:val="white"/>
+              </w:rPr>
+              <w:t>s</w:t>
+            </w:r>
+            <w:r>
+              <w:rPr>
+                <w:rFonts w:ascii="Consolas" w:hAnsi="Consolas" w:cs="Consolas"/>
+                <w:color w:val="2E75B6"/>
+                <w:sz w:val="19"/>
+                <w:szCs w:val="19"/>
+                <w:highlight w:val="white"/>
+                <w:lang w:val="vi-VN"/>
+              </w:rPr>
+              <w:t>"</w:t>
+            </w:r>
+            <w:r>
+              <w:rPr>
+                <w:rFonts w:ascii="Consolas" w:hAnsi="Consolas" w:cs="Consolas"/>
+                <w:color w:val="000000"/>
+                <w:sz w:val="19"/>
+                <w:szCs w:val="19"/>
+                <w:highlight w:val="white"/>
+                <w:lang w:val="vi-VN"/>
+              </w:rPr>
+              <w:t xml:space="preserve">: </w:t>
+            </w:r>
+            <w:r>
+              <w:rPr>
+                <w:rFonts w:ascii="Consolas" w:hAnsi="Consolas" w:cs="Consolas"/>
+                <w:color w:val="000000"/>
+                <w:sz w:val="19"/>
+                <w:szCs w:val="19"/>
+                <w:highlight w:val="white"/>
+              </w:rPr>
+              <w:t>[</w:t>
+            </w:r>
+            <w:r>
+              <w:rPr>
+                <w:rFonts w:ascii="Consolas" w:hAnsi="Consolas" w:cs="Consolas"/>
+                <w:color w:val="A31515"/>
+                <w:sz w:val="19"/>
+                <w:szCs w:val="19"/>
+                <w:highlight w:val="white"/>
+                <w:lang w:val="vi-VN"/>
+              </w:rPr>
+              <w:t>""</w:t>
+            </w:r>
+            <w:r>
+              <w:rPr>
+                <w:rFonts w:ascii="Consolas" w:hAnsi="Consolas" w:cs="Consolas"/>
+                <w:color w:val="A31515"/>
+                <w:sz w:val="19"/>
+                <w:szCs w:val="19"/>
+                <w:highlight w:val="white"/>
+              </w:rPr>
+              <w:t>,</w:t>
+            </w:r>
+            <w:r>
+              <w:rPr>
+                <w:rFonts w:ascii="Consolas" w:hAnsi="Consolas" w:cs="Consolas"/>
+                <w:color w:val="A31515"/>
+                <w:sz w:val="19"/>
+                <w:szCs w:val="19"/>
+                <w:highlight w:val="white"/>
+                <w:lang w:val="vi-VN"/>
+              </w:rPr>
+              <w:t>""</w:t>
+            </w:r>
+            <w:r>
+              <w:rPr>
+                <w:rFonts w:ascii="Consolas" w:hAnsi="Consolas" w:cs="Consolas"/>
+                <w:color w:val="A31515"/>
+                <w:sz w:val="19"/>
+                <w:szCs w:val="19"/>
+                <w:highlight w:val="white"/>
+              </w:rPr>
+              <w:t>,</w:t>
+            </w:r>
+            <w:r>
+              <w:rPr>
+                <w:rFonts w:ascii="Consolas" w:hAnsi="Consolas" w:cs="Consolas"/>
+                <w:color w:val="A31515"/>
+                <w:sz w:val="19"/>
+                <w:szCs w:val="19"/>
+                <w:highlight w:val="white"/>
+                <w:lang w:val="vi-VN"/>
+              </w:rPr>
+              <w:t>""</w:t>
+            </w:r>
+            <w:r>
+              <w:rPr>
+                <w:rFonts w:ascii="Consolas" w:hAnsi="Consolas" w:cs="Consolas"/>
+                <w:color w:val="A31515"/>
+                <w:sz w:val="19"/>
+                <w:szCs w:val="19"/>
+                <w:highlight w:val="white"/>
+              </w:rPr>
+              <w:t>]</w:t>
+            </w:r>
+          </w:p>
+          <w:p>
+            <w:pPr>
+              <w:rPr>
+                <w:rStyle w:val="sbrace"/>
+                <w:rFonts w:ascii="Times New Roman" w:hAnsi="Times New Roman" w:cs="Times New Roman"/>
+                <w:color w:val="000000" w:themeColor="text1"/>
+                <w:sz w:val="20"/>
+                <w:szCs w:val="20"/>
+              </w:rPr>
+            </w:pPr>
+            <w:r>
+              <w:rPr>
+                <w:rFonts w:ascii="Consolas" w:hAnsi="Consolas" w:cs="Consolas"/>
+                <w:color w:val="000000"/>
+                <w:sz w:val="19"/>
+                <w:szCs w:val="19"/>
+                <w:highlight w:val="white"/>
+                <w:lang w:val="vi-VN"/>
+              </w:rPr>
+              <w:t>}</w:t>
+            </w:r>
+          </w:p>
+        </w:tc>
+      </w:tr>
+      <w:tr>
+        <w:tc>
+          <w:tcPr>
+            <w:tcW w:w="1701" w:type="dxa"/>
+            <w:shd w:val="clear" w:color="auto" w:fill="auto"/>
+            <w:vAlign w:val="center"/>
+          </w:tcPr>
+          <w:p>
+            <w:pPr>
+              <w:pStyle w:val="ListParagraph"/>
+              <w:ind w:left="0"/>
+              <w:jc w:val="center"/>
+              <w:rPr>
+                <w:rFonts w:ascii="Times New Roman" w:hAnsi="Times New Roman" w:cs="Times New Roman"/>
+                <w:b/>
+                <w:color w:val="FF0000"/>
+                <w:sz w:val="20"/>
+                <w:szCs w:val="20"/>
+              </w:rPr>
+            </w:pPr>
+            <w:r>
+              <w:rPr>
+                <w:rFonts w:ascii="Times New Roman" w:hAnsi="Times New Roman" w:cs="Times New Roman"/>
+                <w:b/>
+                <w:color w:val="FF0000"/>
+                <w:sz w:val="20"/>
+                <w:szCs w:val="20"/>
+              </w:rPr>
+              <w:lastRenderedPageBreak/>
+              <w:t>401</w:t>
+            </w:r>
+          </w:p>
+          <w:p>
+            <w:pPr>
+              <w:pStyle w:val="ListParagraph"/>
+              <w:ind w:left="0"/>
+              <w:rPr>
+                <w:rFonts w:ascii="Times New Roman" w:hAnsi="Times New Roman" w:cs="Times New Roman"/>
+                <w:color w:val="000000" w:themeColor="text1"/>
+                <w:sz w:val="20"/>
+                <w:szCs w:val="20"/>
+              </w:rPr>
+            </w:pPr>
+            <w:r>
+              <w:rPr>
+                <w:rFonts w:ascii="Times New Roman" w:hAnsi="Times New Roman" w:cs="Times New Roman"/>
+                <w:color w:val="000000" w:themeColor="text1"/>
+                <w:sz w:val="20"/>
+                <w:szCs w:val="20"/>
+              </w:rPr>
+              <w:t>No email or password contained in request header. Front-end should redirect user to login page.</w:t>
+            </w:r>
+          </w:p>
+        </w:tc>
+        <w:tc>
+          <w:tcPr>
+            <w:tcW w:w="9214" w:type="dxa"/>
+            <w:shd w:val="clear" w:color="auto" w:fill="auto"/>
+            <w:vAlign w:val="center"/>
+          </w:tcPr>
+          <w:p>
+            <w:pPr>
+              <w:autoSpaceDE w:val="0"/>
+              <w:autoSpaceDN w:val="0"/>
+              <w:adjustRightInd w:val="0"/>
+              <w:rPr>
+                <w:rFonts w:ascii="Consolas" w:hAnsi="Consolas" w:cs="Consolas"/>
+                <w:color w:val="000000"/>
+                <w:sz w:val="19"/>
+                <w:szCs w:val="19"/>
+                <w:highlight w:val="white"/>
+                <w:lang w:val="vi-VN"/>
+              </w:rPr>
+            </w:pPr>
+            <w:r>
+              <w:rPr>
+                <w:rFonts w:ascii="Consolas" w:hAnsi="Consolas" w:cs="Consolas"/>
+                <w:color w:val="000000"/>
+                <w:sz w:val="19"/>
+                <w:szCs w:val="19"/>
+                <w:highlight w:val="white"/>
+                <w:lang w:val="vi-VN"/>
+              </w:rPr>
+              <w:t>{</w:t>
+            </w:r>
+          </w:p>
+          <w:p>
+            <w:pPr>
+              <w:autoSpaceDE w:val="0"/>
+              <w:autoSpaceDN w:val="0"/>
+              <w:adjustRightInd w:val="0"/>
+              <w:rPr>
+                <w:rFonts w:ascii="Consolas" w:hAnsi="Consolas" w:cs="Consolas"/>
+                <w:color w:val="000000"/>
+                <w:sz w:val="19"/>
+                <w:szCs w:val="19"/>
+                <w:highlight w:val="white"/>
+                <w:lang w:val="vi-VN"/>
+              </w:rPr>
+            </w:pPr>
+            <w:r>
+              <w:rPr>
+                <w:rFonts w:ascii="Consolas" w:hAnsi="Consolas" w:cs="Consolas"/>
+                <w:color w:val="000000"/>
+                <w:sz w:val="19"/>
+                <w:szCs w:val="19"/>
+                <w:highlight w:val="white"/>
+                <w:lang w:val="vi-VN"/>
+              </w:rPr>
+              <w:t xml:space="preserve">  </w:t>
+            </w:r>
+            <w:r>
+              <w:rPr>
+                <w:rFonts w:ascii="Consolas" w:hAnsi="Consolas" w:cs="Consolas"/>
+                <w:color w:val="2E75B6"/>
+                <w:sz w:val="19"/>
+                <w:szCs w:val="19"/>
+                <w:highlight w:val="white"/>
+                <w:lang w:val="vi-VN"/>
+              </w:rPr>
+              <w:t>"Error"</w:t>
+            </w:r>
+            <w:r>
+              <w:rPr>
+                <w:rFonts w:ascii="Consolas" w:hAnsi="Consolas" w:cs="Consolas"/>
+                <w:color w:val="000000"/>
+                <w:sz w:val="19"/>
+                <w:szCs w:val="19"/>
+                <w:highlight w:val="white"/>
+                <w:lang w:val="vi-VN"/>
+              </w:rPr>
+              <w:t xml:space="preserve">: </w:t>
+            </w:r>
+            <w:r>
+              <w:rPr>
+                <w:rFonts w:ascii="Consolas" w:hAnsi="Consolas" w:cs="Consolas"/>
+                <w:color w:val="A31515"/>
+                <w:sz w:val="19"/>
+                <w:szCs w:val="19"/>
+                <w:highlight w:val="white"/>
+                <w:lang w:val="vi-VN"/>
+              </w:rPr>
+              <w:t>"W012"</w:t>
+            </w:r>
+          </w:p>
+          <w:p>
+            <w:pPr>
+              <w:rPr>
+                <w:rStyle w:val="sbrace"/>
+                <w:rFonts w:ascii="Times New Roman" w:hAnsi="Times New Roman" w:cs="Times New Roman"/>
+                <w:color w:val="000000" w:themeColor="text1"/>
+                <w:sz w:val="20"/>
+                <w:szCs w:val="20"/>
+              </w:rPr>
+            </w:pPr>
+            <w:r>
+              <w:rPr>
+                <w:rFonts w:ascii="Consolas" w:hAnsi="Consolas" w:cs="Consolas"/>
+                <w:color w:val="000000"/>
+                <w:sz w:val="19"/>
+                <w:szCs w:val="19"/>
+                <w:highlight w:val="white"/>
+                <w:lang w:val="vi-VN"/>
+              </w:rPr>
+              <w:t>}</w:t>
+            </w:r>
+          </w:p>
+        </w:tc>
+      </w:tr>
+      <w:tr>
+        <w:tc>
+          <w:tcPr>
+            <w:tcW w:w="1701" w:type="dxa"/>
+            <w:shd w:val="clear" w:color="auto" w:fill="auto"/>
+            <w:vAlign w:val="center"/>
+          </w:tcPr>
+          <w:p>
+            <w:pPr>
+              <w:pStyle w:val="ListParagraph"/>
+              <w:ind w:left="0"/>
+              <w:jc w:val="center"/>
+              <w:rPr>
+                <w:rFonts w:ascii="Times New Roman" w:hAnsi="Times New Roman" w:cs="Times New Roman"/>
+                <w:b/>
+                <w:color w:val="FF0000"/>
+                <w:sz w:val="20"/>
+                <w:szCs w:val="20"/>
+              </w:rPr>
+            </w:pPr>
+            <w:r>
+              <w:rPr>
+                <w:rFonts w:ascii="Times New Roman" w:hAnsi="Times New Roman" w:cs="Times New Roman"/>
+                <w:b/>
+                <w:color w:val="FF0000"/>
+                <w:sz w:val="20"/>
+                <w:szCs w:val="20"/>
+              </w:rPr>
+              <w:t>401</w:t>
+            </w:r>
+          </w:p>
+          <w:p>
+            <w:pPr>
+              <w:pStyle w:val="ListParagraph"/>
+              <w:ind w:left="0"/>
+              <w:rPr>
+                <w:rFonts w:ascii="Times New Roman" w:hAnsi="Times New Roman" w:cs="Times New Roman"/>
+                <w:color w:val="000000" w:themeColor="text1"/>
+                <w:sz w:val="20"/>
+                <w:szCs w:val="20"/>
+              </w:rPr>
+            </w:pPr>
+            <w:r>
+              <w:rPr>
+                <w:rFonts w:ascii="Times New Roman" w:hAnsi="Times New Roman" w:cs="Times New Roman"/>
+                <w:color w:val="000000" w:themeColor="text1"/>
+                <w:sz w:val="20"/>
+                <w:szCs w:val="20"/>
+              </w:rPr>
+              <w:t>Account has been disabled.</w:t>
+            </w:r>
+          </w:p>
+        </w:tc>
+        <w:tc>
+          <w:tcPr>
+            <w:tcW w:w="9214" w:type="dxa"/>
+            <w:shd w:val="clear" w:color="auto" w:fill="auto"/>
+            <w:vAlign w:val="center"/>
+          </w:tcPr>
+          <w:p>
+            <w:pPr>
+              <w:autoSpaceDE w:val="0"/>
+              <w:autoSpaceDN w:val="0"/>
+              <w:adjustRightInd w:val="0"/>
+              <w:rPr>
+                <w:rFonts w:ascii="Consolas" w:hAnsi="Consolas" w:cs="Consolas"/>
+                <w:color w:val="000000"/>
+                <w:sz w:val="19"/>
+                <w:szCs w:val="19"/>
+                <w:highlight w:val="white"/>
+                <w:lang w:val="vi-VN"/>
+              </w:rPr>
+            </w:pPr>
+            <w:r>
+              <w:rPr>
+                <w:rFonts w:ascii="Consolas" w:hAnsi="Consolas" w:cs="Consolas"/>
+                <w:color w:val="000000"/>
+                <w:sz w:val="19"/>
+                <w:szCs w:val="19"/>
+                <w:highlight w:val="white"/>
+                <w:lang w:val="vi-VN"/>
+              </w:rPr>
+              <w:t>{</w:t>
+            </w:r>
+          </w:p>
+          <w:p>
+            <w:pPr>
+              <w:autoSpaceDE w:val="0"/>
+              <w:autoSpaceDN w:val="0"/>
+              <w:adjustRightInd w:val="0"/>
+              <w:rPr>
+                <w:rFonts w:ascii="Consolas" w:hAnsi="Consolas" w:cs="Consolas"/>
+                <w:color w:val="000000"/>
+                <w:sz w:val="19"/>
+                <w:szCs w:val="19"/>
+                <w:highlight w:val="white"/>
+                <w:lang w:val="vi-VN"/>
+              </w:rPr>
+            </w:pPr>
+            <w:r>
+              <w:rPr>
+                <w:rFonts w:ascii="Consolas" w:hAnsi="Consolas" w:cs="Consolas"/>
+                <w:color w:val="000000"/>
+                <w:sz w:val="19"/>
+                <w:szCs w:val="19"/>
+                <w:highlight w:val="white"/>
+                <w:lang w:val="vi-VN"/>
+              </w:rPr>
+              <w:t xml:space="preserve">  </w:t>
+            </w:r>
+            <w:r>
+              <w:rPr>
+                <w:rFonts w:ascii="Consolas" w:hAnsi="Consolas" w:cs="Consolas"/>
+                <w:color w:val="2E75B6"/>
+                <w:sz w:val="19"/>
+                <w:szCs w:val="19"/>
+                <w:highlight w:val="white"/>
+                <w:lang w:val="vi-VN"/>
+              </w:rPr>
+              <w:t>"Error"</w:t>
+            </w:r>
+            <w:r>
+              <w:rPr>
+                <w:rFonts w:ascii="Consolas" w:hAnsi="Consolas" w:cs="Consolas"/>
+                <w:color w:val="000000"/>
+                <w:sz w:val="19"/>
+                <w:szCs w:val="19"/>
+                <w:highlight w:val="white"/>
+                <w:lang w:val="vi-VN"/>
+              </w:rPr>
+              <w:t xml:space="preserve">: </w:t>
+            </w:r>
+            <w:r>
+              <w:rPr>
+                <w:rFonts w:ascii="Consolas" w:hAnsi="Consolas" w:cs="Consolas"/>
+                <w:color w:val="A31515"/>
+                <w:sz w:val="19"/>
+                <w:szCs w:val="19"/>
+                <w:highlight w:val="white"/>
+                <w:lang w:val="vi-VN"/>
+              </w:rPr>
+              <w:t>"</w:t>
+            </w:r>
+            <w:r>
+              <w:rPr>
+                <w:rFonts w:ascii="Consolas" w:hAnsi="Consolas" w:cs="Consolas"/>
+                <w:color w:val="A31515"/>
+                <w:sz w:val="19"/>
+                <w:szCs w:val="19"/>
+                <w:highlight w:val="white"/>
+              </w:rPr>
+              <w:t>W002</w:t>
+            </w:r>
+            <w:r>
+              <w:rPr>
+                <w:rFonts w:ascii="Consolas" w:hAnsi="Consolas" w:cs="Consolas"/>
+                <w:color w:val="A31515"/>
+                <w:sz w:val="19"/>
+                <w:szCs w:val="19"/>
+                <w:highlight w:val="white"/>
+                <w:lang w:val="vi-VN"/>
+              </w:rPr>
+              <w:t>"</w:t>
+            </w:r>
+          </w:p>
+          <w:p>
+            <w:pPr>
+              <w:autoSpaceDE w:val="0"/>
+              <w:autoSpaceDN w:val="0"/>
+              <w:adjustRightInd w:val="0"/>
+              <w:rPr>
+                <w:rFonts w:ascii="Consolas" w:hAnsi="Consolas" w:cs="Consolas"/>
+                <w:color w:val="000000"/>
+                <w:sz w:val="19"/>
+                <w:szCs w:val="19"/>
+                <w:highlight w:val="white"/>
+                <w:lang w:val="vi-VN"/>
+              </w:rPr>
+            </w:pPr>
+            <w:r>
+              <w:rPr>
+                <w:rFonts w:ascii="Consolas" w:hAnsi="Consolas" w:cs="Consolas"/>
+                <w:color w:val="000000"/>
+                <w:sz w:val="19"/>
+                <w:szCs w:val="19"/>
+                <w:highlight w:val="white"/>
+                <w:lang w:val="vi-VN"/>
+              </w:rPr>
+              <w:t>}</w:t>
+            </w:r>
+          </w:p>
+        </w:tc>
+      </w:tr>
+      <w:tr>
+        <w:tc>
+          <w:tcPr>
+            <w:tcW w:w="1701" w:type="dxa"/>
+            <w:shd w:val="clear" w:color="auto" w:fill="auto"/>
+            <w:vAlign w:val="center"/>
+          </w:tcPr>
+          <w:p>
+            <w:pPr>
+              <w:pStyle w:val="ListParagraph"/>
+              <w:ind w:left="0"/>
+              <w:jc w:val="center"/>
+              <w:rPr>
+                <w:rFonts w:ascii="Times New Roman" w:hAnsi="Times New Roman" w:cs="Times New Roman"/>
+                <w:b/>
+                <w:color w:val="FF0000"/>
+                <w:sz w:val="20"/>
+                <w:szCs w:val="20"/>
+              </w:rPr>
+            </w:pPr>
+            <w:r>
+              <w:rPr>
+                <w:rFonts w:ascii="Times New Roman" w:hAnsi="Times New Roman" w:cs="Times New Roman"/>
+                <w:b/>
+                <w:color w:val="FF0000"/>
+                <w:sz w:val="20"/>
+                <w:szCs w:val="20"/>
+              </w:rPr>
+              <w:t>401</w:t>
+            </w:r>
+          </w:p>
+          <w:p>
+            <w:pPr>
+              <w:pStyle w:val="ListParagraph"/>
+              <w:ind w:left="0"/>
+              <w:rPr>
+                <w:rFonts w:ascii="Times New Roman" w:hAnsi="Times New Roman" w:cs="Times New Roman"/>
+                <w:color w:val="000000" w:themeColor="text1"/>
+                <w:sz w:val="20"/>
+                <w:szCs w:val="20"/>
+              </w:rPr>
+            </w:pPr>
+            <w:r>
+              <w:rPr>
+                <w:rFonts w:ascii="Times New Roman" w:hAnsi="Times New Roman" w:cs="Times New Roman"/>
+                <w:color w:val="000000" w:themeColor="text1"/>
+                <w:sz w:val="20"/>
+                <w:szCs w:val="20"/>
+              </w:rPr>
+              <w:t>Account is pending</w:t>
+            </w:r>
+            <w:r>
+              <w:rPr>
+                <w:rFonts w:ascii="Times New Roman" w:hAnsi="Times New Roman" w:cs="Times New Roman"/>
+                <w:color w:val="000000" w:themeColor="text1"/>
+                <w:sz w:val="20"/>
+                <w:szCs w:val="20"/>
+              </w:rPr>
+              <w:t>.</w:t>
+            </w:r>
+          </w:p>
+        </w:tc>
+        <w:tc>
+          <w:tcPr>
+            <w:tcW w:w="9214" w:type="dxa"/>
+            <w:shd w:val="clear" w:color="auto" w:fill="auto"/>
+            <w:vAlign w:val="center"/>
+          </w:tcPr>
+          <w:p>
+            <w:pPr>
+              <w:autoSpaceDE w:val="0"/>
+              <w:autoSpaceDN w:val="0"/>
+              <w:adjustRightInd w:val="0"/>
+              <w:rPr>
+                <w:rFonts w:ascii="Consolas" w:hAnsi="Consolas" w:cs="Consolas"/>
+                <w:color w:val="000000"/>
+                <w:sz w:val="19"/>
+                <w:szCs w:val="19"/>
+                <w:highlight w:val="white"/>
+                <w:lang w:val="vi-VN"/>
+              </w:rPr>
+            </w:pPr>
+            <w:r>
+              <w:rPr>
+                <w:rFonts w:ascii="Consolas" w:hAnsi="Consolas" w:cs="Consolas"/>
+                <w:color w:val="000000"/>
+                <w:sz w:val="19"/>
+                <w:szCs w:val="19"/>
+                <w:highlight w:val="white"/>
+                <w:lang w:val="vi-VN"/>
+              </w:rPr>
+              <w:t>{</w:t>
+            </w:r>
+          </w:p>
+          <w:p>
+            <w:pPr>
+              <w:autoSpaceDE w:val="0"/>
+              <w:autoSpaceDN w:val="0"/>
+              <w:adjustRightInd w:val="0"/>
+              <w:rPr>
+                <w:rFonts w:ascii="Consolas" w:hAnsi="Consolas" w:cs="Consolas"/>
+                <w:color w:val="000000"/>
+                <w:sz w:val="19"/>
+                <w:szCs w:val="19"/>
+                <w:highlight w:val="white"/>
+                <w:lang w:val="vi-VN"/>
+              </w:rPr>
+            </w:pPr>
+            <w:r>
+              <w:rPr>
+                <w:rFonts w:ascii="Consolas" w:hAnsi="Consolas" w:cs="Consolas"/>
+                <w:color w:val="000000"/>
+                <w:sz w:val="19"/>
+                <w:szCs w:val="19"/>
+                <w:highlight w:val="white"/>
+                <w:lang w:val="vi-VN"/>
+              </w:rPr>
+              <w:t xml:space="preserve">  </w:t>
+            </w:r>
+            <w:r>
+              <w:rPr>
+                <w:rFonts w:ascii="Consolas" w:hAnsi="Consolas" w:cs="Consolas"/>
+                <w:color w:val="2E75B6"/>
+                <w:sz w:val="19"/>
+                <w:szCs w:val="19"/>
+                <w:highlight w:val="white"/>
+                <w:lang w:val="vi-VN"/>
+              </w:rPr>
+              <w:t>"Error"</w:t>
+            </w:r>
+            <w:r>
+              <w:rPr>
+                <w:rFonts w:ascii="Consolas" w:hAnsi="Consolas" w:cs="Consolas"/>
+                <w:color w:val="000000"/>
+                <w:sz w:val="19"/>
+                <w:szCs w:val="19"/>
+                <w:highlight w:val="white"/>
+                <w:lang w:val="vi-VN"/>
+              </w:rPr>
+              <w:t xml:space="preserve">: </w:t>
+            </w:r>
+            <w:r>
+              <w:rPr>
+                <w:rFonts w:ascii="Consolas" w:hAnsi="Consolas" w:cs="Consolas"/>
+                <w:color w:val="A31515"/>
+                <w:sz w:val="19"/>
+                <w:szCs w:val="19"/>
+                <w:highlight w:val="white"/>
+                <w:lang w:val="vi-VN"/>
+              </w:rPr>
+              <w:t>"</w:t>
+            </w:r>
+            <w:r>
+              <w:rPr>
+                <w:rFonts w:ascii="Consolas" w:hAnsi="Consolas" w:cs="Consolas"/>
+                <w:color w:val="A31515"/>
+                <w:sz w:val="19"/>
+                <w:szCs w:val="19"/>
+                <w:highlight w:val="white"/>
+              </w:rPr>
+              <w:t>W001</w:t>
+            </w:r>
+            <w:r>
+              <w:rPr>
+                <w:rFonts w:ascii="Consolas" w:hAnsi="Consolas" w:cs="Consolas"/>
+                <w:color w:val="A31515"/>
+                <w:sz w:val="19"/>
+                <w:szCs w:val="19"/>
+                <w:highlight w:val="white"/>
+                <w:lang w:val="vi-VN"/>
+              </w:rPr>
+              <w:t>"</w:t>
+            </w:r>
+          </w:p>
+          <w:p>
+            <w:pPr>
+              <w:autoSpaceDE w:val="0"/>
+              <w:autoSpaceDN w:val="0"/>
+              <w:adjustRightInd w:val="0"/>
+              <w:rPr>
+                <w:rFonts w:ascii="Consolas" w:hAnsi="Consolas" w:cs="Consolas"/>
+                <w:color w:val="000000"/>
+                <w:sz w:val="19"/>
+                <w:szCs w:val="19"/>
+                <w:highlight w:val="white"/>
+                <w:lang w:val="vi-VN"/>
+              </w:rPr>
+            </w:pPr>
+            <w:r>
+              <w:rPr>
+                <w:rFonts w:ascii="Consolas" w:hAnsi="Consolas" w:cs="Consolas"/>
+                <w:color w:val="000000"/>
+                <w:sz w:val="19"/>
+                <w:szCs w:val="19"/>
+                <w:highlight w:val="white"/>
+                <w:lang w:val="vi-VN"/>
+              </w:rPr>
+              <w:t>}</w:t>
+            </w:r>
+          </w:p>
+        </w:tc>
+      </w:tr>
+      <w:tr>
+        <w:tc>
+          <w:tcPr>
+            <w:tcW w:w="1701" w:type="dxa"/>
+            <w:shd w:val="clear" w:color="auto" w:fill="auto"/>
+            <w:vAlign w:val="center"/>
+          </w:tcPr>
+          <w:p>
+            <w:pPr>
+              <w:pStyle w:val="ListParagraph"/>
+              <w:ind w:left="0"/>
+              <w:jc w:val="center"/>
+              <w:rPr>
+                <w:rFonts w:ascii="Times New Roman" w:hAnsi="Times New Roman" w:cs="Times New Roman"/>
+                <w:b/>
+                <w:color w:val="FF0000"/>
+                <w:sz w:val="20"/>
+                <w:szCs w:val="20"/>
+              </w:rPr>
+            </w:pPr>
+            <w:r>
+              <w:rPr>
+                <w:rFonts w:ascii="Times New Roman" w:hAnsi="Times New Roman" w:cs="Times New Roman"/>
+                <w:b/>
+                <w:color w:val="FF0000"/>
+                <w:sz w:val="20"/>
+                <w:szCs w:val="20"/>
+              </w:rPr>
+              <w:t>403</w:t>
+            </w:r>
+          </w:p>
+          <w:p>
+            <w:pPr>
+              <w:pStyle w:val="ListParagraph"/>
+              <w:ind w:left="0"/>
+              <w:rPr>
+                <w:rFonts w:ascii="Times New Roman" w:hAnsi="Times New Roman" w:cs="Times New Roman"/>
+                <w:color w:val="000000" w:themeColor="text1"/>
+                <w:sz w:val="20"/>
+                <w:szCs w:val="20"/>
+              </w:rPr>
+            </w:pPr>
+            <w:r>
+              <w:rPr>
+                <w:rFonts w:ascii="Times New Roman" w:hAnsi="Times New Roman" w:cs="Times New Roman"/>
+                <w:color w:val="000000" w:themeColor="text1"/>
+                <w:sz w:val="20"/>
+                <w:szCs w:val="20"/>
+              </w:rPr>
+              <w:t>Account is not allowed to access the function.</w:t>
+            </w:r>
+          </w:p>
+        </w:tc>
+        <w:tc>
+          <w:tcPr>
+            <w:tcW w:w="9214" w:type="dxa"/>
+            <w:shd w:val="clear" w:color="auto" w:fill="auto"/>
+            <w:vAlign w:val="center"/>
+          </w:tcPr>
+          <w:p>
+            <w:pPr>
+              <w:autoSpaceDE w:val="0"/>
+              <w:autoSpaceDN w:val="0"/>
+              <w:adjustRightInd w:val="0"/>
+              <w:rPr>
+                <w:rFonts w:ascii="Consolas" w:hAnsi="Consolas" w:cs="Consolas"/>
+                <w:color w:val="000000"/>
+                <w:sz w:val="19"/>
+                <w:szCs w:val="19"/>
+                <w:highlight w:val="white"/>
+                <w:lang w:val="vi-VN"/>
+              </w:rPr>
+            </w:pPr>
+            <w:r>
+              <w:rPr>
+                <w:rFonts w:ascii="Consolas" w:hAnsi="Consolas" w:cs="Consolas"/>
+                <w:color w:val="000000"/>
+                <w:sz w:val="19"/>
+                <w:szCs w:val="19"/>
+                <w:highlight w:val="white"/>
+                <w:lang w:val="vi-VN"/>
+              </w:rPr>
+              <w:t>{</w:t>
+            </w:r>
+          </w:p>
+          <w:p>
+            <w:pPr>
+              <w:autoSpaceDE w:val="0"/>
+              <w:autoSpaceDN w:val="0"/>
+              <w:adjustRightInd w:val="0"/>
+              <w:rPr>
+                <w:rFonts w:ascii="Consolas" w:hAnsi="Consolas" w:cs="Consolas"/>
+                <w:color w:val="000000"/>
+                <w:sz w:val="19"/>
+                <w:szCs w:val="19"/>
+                <w:highlight w:val="white"/>
+                <w:lang w:val="vi-VN"/>
+              </w:rPr>
+            </w:pPr>
+            <w:r>
+              <w:rPr>
+                <w:rFonts w:ascii="Consolas" w:hAnsi="Consolas" w:cs="Consolas"/>
+                <w:color w:val="000000"/>
+                <w:sz w:val="19"/>
+                <w:szCs w:val="19"/>
+                <w:highlight w:val="white"/>
+                <w:lang w:val="vi-VN"/>
+              </w:rPr>
+              <w:t xml:space="preserve">  </w:t>
+            </w:r>
+            <w:r>
+              <w:rPr>
+                <w:rFonts w:ascii="Consolas" w:hAnsi="Consolas" w:cs="Consolas"/>
+                <w:color w:val="2E75B6"/>
+                <w:sz w:val="19"/>
+                <w:szCs w:val="19"/>
+                <w:highlight w:val="white"/>
+                <w:lang w:val="vi-VN"/>
+              </w:rPr>
+              <w:t>"Error"</w:t>
+            </w:r>
+            <w:r>
+              <w:rPr>
+                <w:rFonts w:ascii="Consolas" w:hAnsi="Consolas" w:cs="Consolas"/>
+                <w:color w:val="000000"/>
+                <w:sz w:val="19"/>
+                <w:szCs w:val="19"/>
+                <w:highlight w:val="white"/>
+                <w:lang w:val="vi-VN"/>
+              </w:rPr>
+              <w:t xml:space="preserve">: </w:t>
+            </w:r>
+            <w:r>
+              <w:rPr>
+                <w:rFonts w:ascii="Consolas" w:hAnsi="Consolas" w:cs="Consolas"/>
+                <w:color w:val="A31515"/>
+                <w:sz w:val="19"/>
+                <w:szCs w:val="19"/>
+                <w:highlight w:val="white"/>
+                <w:lang w:val="vi-VN"/>
+              </w:rPr>
+              <w:t>"</w:t>
+            </w:r>
+            <w:r>
+              <w:rPr>
+                <w:rFonts w:ascii="Consolas" w:hAnsi="Consolas" w:cs="Consolas"/>
+                <w:color w:val="A31515"/>
+                <w:sz w:val="19"/>
+                <w:szCs w:val="19"/>
+                <w:highlight w:val="white"/>
+              </w:rPr>
+              <w:t>W013</w:t>
+            </w:r>
+            <w:r>
+              <w:rPr>
+                <w:rFonts w:ascii="Consolas" w:hAnsi="Consolas" w:cs="Consolas"/>
+                <w:color w:val="A31515"/>
+                <w:sz w:val="19"/>
+                <w:szCs w:val="19"/>
+                <w:highlight w:val="white"/>
+                <w:lang w:val="vi-VN"/>
+              </w:rPr>
+              <w:t>"</w:t>
+            </w:r>
+          </w:p>
+          <w:p>
+            <w:pPr>
+              <w:rPr>
+                <w:rStyle w:val="sbrace"/>
+                <w:rFonts w:ascii="Times New Roman" w:hAnsi="Times New Roman" w:cs="Times New Roman"/>
+                <w:color w:val="000000" w:themeColor="text1"/>
+                <w:sz w:val="20"/>
+                <w:szCs w:val="20"/>
+              </w:rPr>
+            </w:pPr>
+            <w:r>
+              <w:rPr>
+                <w:rFonts w:ascii="Consolas" w:hAnsi="Consolas" w:cs="Consolas"/>
+                <w:color w:val="000000"/>
+                <w:sz w:val="19"/>
+                <w:szCs w:val="19"/>
+                <w:highlight w:val="white"/>
+                <w:lang w:val="vi-VN"/>
+              </w:rPr>
+              <w:t>}</w:t>
+            </w:r>
+          </w:p>
+        </w:tc>
+      </w:tr>
+      <w:tr>
+        <w:tc>
+          <w:tcPr>
+            <w:tcW w:w="1701" w:type="dxa"/>
+            <w:shd w:val="clear" w:color="auto" w:fill="auto"/>
+            <w:vAlign w:val="center"/>
+          </w:tcPr>
+          <w:p>
+            <w:pPr>
+              <w:pStyle w:val="ListParagraph"/>
+              <w:ind w:left="0"/>
+              <w:jc w:val="center"/>
+              <w:rPr>
+                <w:rFonts w:ascii="Times New Roman" w:hAnsi="Times New Roman" w:cs="Times New Roman"/>
+                <w:b/>
+                <w:color w:val="FF0000"/>
+                <w:sz w:val="20"/>
+                <w:szCs w:val="20"/>
+              </w:rPr>
+            </w:pPr>
+            <w:r>
+              <w:rPr>
+                <w:rFonts w:ascii="Times New Roman" w:hAnsi="Times New Roman" w:cs="Times New Roman"/>
+                <w:b/>
+                <w:color w:val="FF0000"/>
+                <w:sz w:val="20"/>
+                <w:szCs w:val="20"/>
+              </w:rPr>
+              <w:t>500</w:t>
+            </w:r>
+          </w:p>
+          <w:p>
+            <w:pPr>
+              <w:pStyle w:val="ListParagraph"/>
+              <w:ind w:left="0"/>
+              <w:rPr>
+                <w:rFonts w:ascii="Times New Roman" w:hAnsi="Times New Roman" w:cs="Times New Roman"/>
+                <w:sz w:val="20"/>
+                <w:szCs w:val="20"/>
+              </w:rPr>
+            </w:pPr>
+            <w:r>
+              <w:rPr>
+                <w:rFonts w:ascii="Times New Roman" w:hAnsi="Times New Roman" w:cs="Times New Roman"/>
+                <w:sz w:val="20"/>
+                <w:szCs w:val="20"/>
+              </w:rPr>
+              <w:t>Something is wrong with server</w:t>
+            </w:r>
+          </w:p>
+        </w:tc>
+        <w:tc>
+          <w:tcPr>
+            <w:tcW w:w="9214" w:type="dxa"/>
+            <w:shd w:val="clear" w:color="auto" w:fill="auto"/>
+            <w:vAlign w:val="center"/>
+          </w:tcPr>
+          <w:p>
+            <w:pPr>
+              <w:autoSpaceDE w:val="0"/>
+              <w:autoSpaceDN w:val="0"/>
+              <w:adjustRightInd w:val="0"/>
+              <w:rPr>
+                <w:rFonts w:ascii="Consolas" w:hAnsi="Consolas" w:cs="Consolas"/>
+                <w:color w:val="000000"/>
+                <w:sz w:val="19"/>
+                <w:szCs w:val="19"/>
+                <w:highlight w:val="white"/>
+              </w:rPr>
+            </w:pPr>
+            <w:r>
+              <w:rPr>
+                <w:rFonts w:ascii="Consolas" w:hAnsi="Consolas" w:cs="Consolas"/>
+                <w:color w:val="000000"/>
+                <w:sz w:val="19"/>
+                <w:szCs w:val="19"/>
+                <w:highlight w:val="white"/>
+              </w:rPr>
+              <w:t>{</w:t>
+            </w:r>
+          </w:p>
+          <w:p>
+            <w:pPr>
+              <w:autoSpaceDE w:val="0"/>
+              <w:autoSpaceDN w:val="0"/>
+              <w:adjustRightInd w:val="0"/>
+              <w:rPr>
+                <w:rFonts w:ascii="Consolas" w:hAnsi="Consolas" w:cs="Consolas"/>
+                <w:color w:val="000000"/>
+                <w:sz w:val="19"/>
+                <w:szCs w:val="19"/>
+                <w:highlight w:val="white"/>
+              </w:rPr>
+            </w:pPr>
+            <w:r>
+              <w:rPr>
+                <w:rFonts w:ascii="Consolas" w:hAnsi="Consolas" w:cs="Consolas"/>
+                <w:color w:val="000000"/>
+                <w:sz w:val="19"/>
+                <w:szCs w:val="19"/>
+                <w:highlight w:val="white"/>
+              </w:rPr>
+              <w:t xml:space="preserve">  </w:t>
+            </w:r>
+            <w:r>
+              <w:rPr>
+                <w:rFonts w:ascii="Consolas" w:hAnsi="Consolas" w:cs="Consolas"/>
+                <w:color w:val="2E75B6"/>
+                <w:sz w:val="19"/>
+                <w:szCs w:val="19"/>
+                <w:highlight w:val="white"/>
+              </w:rPr>
+              <w:t>"Error"</w:t>
+            </w:r>
+            <w:r>
+              <w:rPr>
+                <w:rFonts w:ascii="Consolas" w:hAnsi="Consolas" w:cs="Consolas"/>
+                <w:color w:val="000000"/>
+                <w:sz w:val="19"/>
+                <w:szCs w:val="19"/>
+                <w:highlight w:val="white"/>
+              </w:rPr>
+              <w:t xml:space="preserve">: </w:t>
+            </w:r>
+            <w:r>
+              <w:rPr>
+                <w:rFonts w:ascii="Consolas" w:hAnsi="Consolas" w:cs="Consolas"/>
+                <w:color w:val="A31515"/>
+                <w:sz w:val="19"/>
+                <w:szCs w:val="19"/>
+                <w:highlight w:val="white"/>
+              </w:rPr>
+              <w:t>"W021"</w:t>
+            </w:r>
+          </w:p>
+          <w:p>
+            <w:pPr>
+              <w:autoSpaceDE w:val="0"/>
+              <w:autoSpaceDN w:val="0"/>
+              <w:adjustRightInd w:val="0"/>
+              <w:rPr>
+                <w:rFonts w:ascii="Consolas" w:hAnsi="Consolas" w:cs="Consolas"/>
+                <w:color w:val="000000"/>
+                <w:sz w:val="19"/>
+                <w:szCs w:val="19"/>
+                <w:highlight w:val="white"/>
+                <w:lang w:val="vi-VN"/>
+              </w:rPr>
+            </w:pPr>
+            <w:r>
+              <w:rPr>
+                <w:rFonts w:ascii="Consolas" w:hAnsi="Consolas" w:cs="Consolas"/>
+                <w:color w:val="000000"/>
+                <w:sz w:val="19"/>
+                <w:szCs w:val="19"/>
+                <w:highlight w:val="white"/>
+              </w:rPr>
+              <w:t>}</w:t>
+            </w:r>
+          </w:p>
+        </w:tc>
+      </w:tr>
+    </w:tbl>
+    <w:p>
+      <w:pPr>
+        <w:rPr>
+          <w:rFonts w:ascii="Times New Roman" w:hAnsi="Times New Roman" w:cs="Times New Roman"/>
+          <w:color w:val="000000" w:themeColor="text1"/>
+          <w:sz w:val="28"/>
+          <w:szCs w:val="28"/>
+        </w:rPr>
+      </w:pPr>
+    </w:p>
     <w:p/>
     <w:p/>
     <w:p/>
@@ -12603,7 +15124,7 @@
 </file>
 
 <file path=customXml/itemProps1.xml><?xml version="1.0" encoding="utf-8"?>
-<ds:datastoreItem xmlns:ds="http://schemas.openxmlformats.org/officeDocument/2006/customXml" ds:itemID="{CBEEB1C5-62F6-4011-B4D9-491E133F2541}">
+<ds:datastoreItem xmlns:ds="http://schemas.openxmlformats.org/officeDocument/2006/customXml" ds:itemID="{1A4C0C40-FF76-4251-89CF-834AC670B54B}">
   <ds:schemaRefs>
     <ds:schemaRef ds:uri="http://schemas.openxmlformats.org/officeDocument/2006/bibliography"/>
   </ds:schemaRefs>

</xml_diff>